<commit_message>
Layout fixes and pdf created
</commit_message>
<xml_diff>
--- a/Assignment 2/Assignment2.docx
+++ b/Assignment 2/Assignment2.docx
@@ -1132,7 +1132,7 @@
       <w:tblPr>
         <w:tblW w:w="9778" w:type="dxa"/>
         <w:jc w:val="left"/>
-        <w:tblInd w:w="0" w:type="dxa"/>
+        <w:tblInd w:w="-20" w:type="dxa"/>
         <w:tblBorders>
           <w:top w:val="single" w:sz="4" w:space="0" w:color="00000A"/>
           <w:left w:val="single" w:sz="4" w:space="0" w:color="00000A"/>
@@ -1143,7 +1143,7 @@
         </w:tblBorders>
         <w:tblCellMar>
           <w:top w:w="0" w:type="dxa"/>
-          <w:left w:w="108" w:type="dxa"/>
+          <w:left w:w="88" w:type="dxa"/>
           <w:bottom w:w="0" w:type="dxa"/>
           <w:right w:w="108" w:type="dxa"/>
         </w:tblCellMar>
@@ -1168,7 +1168,7 @@
             </w:tcBorders>
             <w:shd w:fill="auto" w:val="clear"/>
             <w:tcMar>
-              <w:left w:w="108" w:type="dxa"/>
+              <w:left w:w="88" w:type="dxa"/>
             </w:tcMar>
           </w:tcPr>
           <w:p>
@@ -1203,7 +1203,7 @@
             </w:tcBorders>
             <w:shd w:fill="auto" w:val="clear"/>
             <w:tcMar>
-              <w:left w:w="108" w:type="dxa"/>
+              <w:left w:w="88" w:type="dxa"/>
             </w:tcMar>
           </w:tcPr>
           <w:p>
@@ -1238,7 +1238,7 @@
             </w:tcBorders>
             <w:shd w:fill="auto" w:val="clear"/>
             <w:tcMar>
-              <w:left w:w="108" w:type="dxa"/>
+              <w:left w:w="88" w:type="dxa"/>
             </w:tcMar>
           </w:tcPr>
           <w:p>
@@ -1276,7 +1276,7 @@
             </w:tcBorders>
             <w:shd w:fill="auto" w:val="clear"/>
             <w:tcMar>
-              <w:left w:w="108" w:type="dxa"/>
+              <w:left w:w="88" w:type="dxa"/>
             </w:tcMar>
           </w:tcPr>
           <w:p>
@@ -1311,7 +1311,7 @@
             </w:tcBorders>
             <w:shd w:fill="auto" w:val="clear"/>
             <w:tcMar>
-              <w:left w:w="108" w:type="dxa"/>
+              <w:left w:w="88" w:type="dxa"/>
             </w:tcMar>
           </w:tcPr>
           <w:p>
@@ -1346,7 +1346,7 @@
             </w:tcBorders>
             <w:shd w:fill="auto" w:val="clear"/>
             <w:tcMar>
-              <w:left w:w="108" w:type="dxa"/>
+              <w:left w:w="88" w:type="dxa"/>
             </w:tcMar>
           </w:tcPr>
           <w:p>
@@ -1384,7 +1384,7 @@
             </w:tcBorders>
             <w:shd w:fill="auto" w:val="clear"/>
             <w:tcMar>
-              <w:left w:w="108" w:type="dxa"/>
+              <w:left w:w="88" w:type="dxa"/>
             </w:tcMar>
           </w:tcPr>
           <w:p>
@@ -1419,7 +1419,7 @@
             </w:tcBorders>
             <w:shd w:fill="auto" w:val="clear"/>
             <w:tcMar>
-              <w:left w:w="108" w:type="dxa"/>
+              <w:left w:w="88" w:type="dxa"/>
             </w:tcMar>
           </w:tcPr>
           <w:p>
@@ -1454,7 +1454,7 @@
             </w:tcBorders>
             <w:shd w:fill="auto" w:val="clear"/>
             <w:tcMar>
-              <w:left w:w="108" w:type="dxa"/>
+              <w:left w:w="88" w:type="dxa"/>
             </w:tcMar>
           </w:tcPr>
           <w:p>
@@ -1669,7 +1669,7 @@
       <w:tblPr>
         <w:tblW w:w="9778" w:type="dxa"/>
         <w:jc w:val="left"/>
-        <w:tblInd w:w="0" w:type="dxa"/>
+        <w:tblInd w:w="-20" w:type="dxa"/>
         <w:tblBorders>
           <w:top w:val="single" w:sz="4" w:space="0" w:color="00000A"/>
           <w:left w:val="single" w:sz="4" w:space="0" w:color="00000A"/>
@@ -1680,7 +1680,7 @@
         </w:tblBorders>
         <w:tblCellMar>
           <w:top w:w="0" w:type="dxa"/>
-          <w:left w:w="108" w:type="dxa"/>
+          <w:left w:w="88" w:type="dxa"/>
           <w:bottom w:w="0" w:type="dxa"/>
           <w:right w:w="108" w:type="dxa"/>
         </w:tblCellMar>
@@ -1705,7 +1705,7 @@
             </w:tcBorders>
             <w:shd w:fill="auto" w:val="clear"/>
             <w:tcMar>
-              <w:left w:w="108" w:type="dxa"/>
+              <w:left w:w="88" w:type="dxa"/>
             </w:tcMar>
           </w:tcPr>
           <w:p>
@@ -1740,7 +1740,7 @@
             </w:tcBorders>
             <w:shd w:fill="auto" w:val="clear"/>
             <w:tcMar>
-              <w:left w:w="108" w:type="dxa"/>
+              <w:left w:w="88" w:type="dxa"/>
             </w:tcMar>
           </w:tcPr>
           <w:p>
@@ -1775,7 +1775,7 @@
             </w:tcBorders>
             <w:shd w:fill="auto" w:val="clear"/>
             <w:tcMar>
-              <w:left w:w="108" w:type="dxa"/>
+              <w:left w:w="88" w:type="dxa"/>
             </w:tcMar>
           </w:tcPr>
           <w:p>
@@ -1813,7 +1813,7 @@
             </w:tcBorders>
             <w:shd w:fill="auto" w:val="clear"/>
             <w:tcMar>
-              <w:left w:w="108" w:type="dxa"/>
+              <w:left w:w="88" w:type="dxa"/>
             </w:tcMar>
           </w:tcPr>
           <w:p>
@@ -1848,7 +1848,7 @@
             </w:tcBorders>
             <w:shd w:fill="auto" w:val="clear"/>
             <w:tcMar>
-              <w:left w:w="108" w:type="dxa"/>
+              <w:left w:w="88" w:type="dxa"/>
             </w:tcMar>
           </w:tcPr>
           <w:p>
@@ -1883,7 +1883,7 @@
             </w:tcBorders>
             <w:shd w:fill="auto" w:val="clear"/>
             <w:tcMar>
-              <w:left w:w="108" w:type="dxa"/>
+              <w:left w:w="88" w:type="dxa"/>
             </w:tcMar>
           </w:tcPr>
           <w:p>
@@ -1921,7 +1921,7 @@
             </w:tcBorders>
             <w:shd w:fill="auto" w:val="clear"/>
             <w:tcMar>
-              <w:left w:w="108" w:type="dxa"/>
+              <w:left w:w="88" w:type="dxa"/>
             </w:tcMar>
           </w:tcPr>
           <w:p>
@@ -1956,7 +1956,7 @@
             </w:tcBorders>
             <w:shd w:fill="auto" w:val="clear"/>
             <w:tcMar>
-              <w:left w:w="108" w:type="dxa"/>
+              <w:left w:w="88" w:type="dxa"/>
             </w:tcMar>
           </w:tcPr>
           <w:p>
@@ -1991,7 +1991,7 @@
             </w:tcBorders>
             <w:shd w:fill="auto" w:val="clear"/>
             <w:tcMar>
-              <w:left w:w="108" w:type="dxa"/>
+              <w:left w:w="88" w:type="dxa"/>
             </w:tcMar>
           </w:tcPr>
           <w:p>
@@ -2029,7 +2029,7 @@
             </w:tcBorders>
             <w:shd w:fill="auto" w:val="clear"/>
             <w:tcMar>
-              <w:left w:w="108" w:type="dxa"/>
+              <w:left w:w="88" w:type="dxa"/>
             </w:tcMar>
           </w:tcPr>
           <w:p>
@@ -2064,7 +2064,7 @@
             </w:tcBorders>
             <w:shd w:fill="auto" w:val="clear"/>
             <w:tcMar>
-              <w:left w:w="108" w:type="dxa"/>
+              <w:left w:w="88" w:type="dxa"/>
             </w:tcMar>
           </w:tcPr>
           <w:p>
@@ -2099,7 +2099,7 @@
             </w:tcBorders>
             <w:shd w:fill="auto" w:val="clear"/>
             <w:tcMar>
-              <w:left w:w="108" w:type="dxa"/>
+              <w:left w:w="88" w:type="dxa"/>
             </w:tcMar>
           </w:tcPr>
           <w:p>
@@ -2299,7 +2299,7 @@
       <w:tblPr>
         <w:tblW w:w="9778" w:type="dxa"/>
         <w:jc w:val="left"/>
-        <w:tblInd w:w="0" w:type="dxa"/>
+        <w:tblInd w:w="-20" w:type="dxa"/>
         <w:tblBorders>
           <w:top w:val="single" w:sz="4" w:space="0" w:color="00000A"/>
           <w:left w:val="single" w:sz="4" w:space="0" w:color="00000A"/>
@@ -2310,16 +2310,16 @@
         </w:tblBorders>
         <w:tblCellMar>
           <w:top w:w="0" w:type="dxa"/>
-          <w:left w:w="108" w:type="dxa"/>
+          <w:left w:w="88" w:type="dxa"/>
           <w:bottom w:w="0" w:type="dxa"/>
           <w:right w:w="108" w:type="dxa"/>
         </w:tblCellMar>
       </w:tblPr>
       <w:tblGrid>
         <w:gridCol w:w="2444"/>
-        <w:gridCol w:w="2444"/>
         <w:gridCol w:w="2445"/>
-        <w:gridCol w:w="2445"/>
+        <w:gridCol w:w="2447"/>
+        <w:gridCol w:w="2441"/>
       </w:tblGrid>
       <w:tr>
         <w:trPr/>
@@ -2336,7 +2336,7 @@
             </w:tcBorders>
             <w:shd w:fill="auto" w:val="clear"/>
             <w:tcMar>
-              <w:left w:w="108" w:type="dxa"/>
+              <w:left w:w="88" w:type="dxa"/>
             </w:tcMar>
           </w:tcPr>
           <w:p>
@@ -2360,7 +2360,7 @@
         </w:tc>
         <w:tc>
           <w:tcPr>
-            <w:tcW w:w="2444" w:type="dxa"/>
+            <w:tcW w:w="2445" w:type="dxa"/>
             <w:tcBorders>
               <w:top w:val="single" w:sz="4" w:space="0" w:color="00000A"/>
               <w:left w:val="single" w:sz="4" w:space="0" w:color="00000A"/>
@@ -2371,7 +2371,7 @@
             </w:tcBorders>
             <w:shd w:fill="auto" w:val="clear"/>
             <w:tcMar>
-              <w:left w:w="108" w:type="dxa"/>
+              <w:left w:w="88" w:type="dxa"/>
             </w:tcMar>
           </w:tcPr>
           <w:p>
@@ -2395,7 +2395,7 @@
         </w:tc>
         <w:tc>
           <w:tcPr>
-            <w:tcW w:w="2445" w:type="dxa"/>
+            <w:tcW w:w="2447" w:type="dxa"/>
             <w:tcBorders>
               <w:top w:val="single" w:sz="4" w:space="0" w:color="00000A"/>
               <w:left w:val="single" w:sz="4" w:space="0" w:color="00000A"/>
@@ -2406,7 +2406,7 @@
             </w:tcBorders>
             <w:shd w:fill="auto" w:val="clear"/>
             <w:tcMar>
-              <w:left w:w="108" w:type="dxa"/>
+              <w:left w:w="88" w:type="dxa"/>
             </w:tcMar>
           </w:tcPr>
           <w:p>
@@ -2430,7 +2430,7 @@
         </w:tc>
         <w:tc>
           <w:tcPr>
-            <w:tcW w:w="2445" w:type="dxa"/>
+            <w:tcW w:w="2441" w:type="dxa"/>
             <w:tcBorders>
               <w:top w:val="single" w:sz="4" w:space="0" w:color="00000A"/>
               <w:left w:val="single" w:sz="4" w:space="0" w:color="00000A"/>
@@ -2441,7 +2441,7 @@
             </w:tcBorders>
             <w:shd w:fill="auto" w:val="clear"/>
             <w:tcMar>
-              <w:left w:w="108" w:type="dxa"/>
+              <w:left w:w="88" w:type="dxa"/>
             </w:tcMar>
           </w:tcPr>
           <w:p>
@@ -2479,7 +2479,7 @@
             </w:tcBorders>
             <w:shd w:fill="auto" w:val="clear"/>
             <w:tcMar>
-              <w:left w:w="108" w:type="dxa"/>
+              <w:left w:w="88" w:type="dxa"/>
             </w:tcMar>
           </w:tcPr>
           <w:p>
@@ -2503,7 +2503,7 @@
         </w:tc>
         <w:tc>
           <w:tcPr>
-            <w:tcW w:w="2444" w:type="dxa"/>
+            <w:tcW w:w="2445" w:type="dxa"/>
             <w:tcBorders>
               <w:top w:val="single" w:sz="4" w:space="0" w:color="00000A"/>
               <w:left w:val="single" w:sz="4" w:space="0" w:color="00000A"/>
@@ -2514,7 +2514,7 @@
             </w:tcBorders>
             <w:shd w:fill="auto" w:val="clear"/>
             <w:tcMar>
-              <w:left w:w="108" w:type="dxa"/>
+              <w:left w:w="88" w:type="dxa"/>
             </w:tcMar>
           </w:tcPr>
           <w:p>
@@ -2538,7 +2538,7 @@
         </w:tc>
         <w:tc>
           <w:tcPr>
-            <w:tcW w:w="2445" w:type="dxa"/>
+            <w:tcW w:w="2447" w:type="dxa"/>
             <w:tcBorders>
               <w:top w:val="single" w:sz="4" w:space="0" w:color="00000A"/>
               <w:left w:val="single" w:sz="4" w:space="0" w:color="00000A"/>
@@ -2549,7 +2549,7 @@
             </w:tcBorders>
             <w:shd w:fill="auto" w:val="clear"/>
             <w:tcMar>
-              <w:left w:w="108" w:type="dxa"/>
+              <w:left w:w="88" w:type="dxa"/>
             </w:tcMar>
           </w:tcPr>
           <w:p>
@@ -2573,7 +2573,7 @@
         </w:tc>
         <w:tc>
           <w:tcPr>
-            <w:tcW w:w="2445" w:type="dxa"/>
+            <w:tcW w:w="2441" w:type="dxa"/>
             <w:tcBorders>
               <w:top w:val="single" w:sz="4" w:space="0" w:color="00000A"/>
               <w:left w:val="single" w:sz="4" w:space="0" w:color="00000A"/>
@@ -2584,7 +2584,7 @@
             </w:tcBorders>
             <w:shd w:fill="auto" w:val="clear"/>
             <w:tcMar>
-              <w:left w:w="108" w:type="dxa"/>
+              <w:left w:w="88" w:type="dxa"/>
             </w:tcMar>
           </w:tcPr>
           <w:p>
@@ -2624,7 +2624,7 @@
             </w:tcBorders>
             <w:shd w:fill="auto" w:val="clear"/>
             <w:tcMar>
-              <w:left w:w="108" w:type="dxa"/>
+              <w:left w:w="88" w:type="dxa"/>
             </w:tcMar>
           </w:tcPr>
           <w:p>
@@ -2648,7 +2648,7 @@
         </w:tc>
         <w:tc>
           <w:tcPr>
-            <w:tcW w:w="2444" w:type="dxa"/>
+            <w:tcW w:w="2445" w:type="dxa"/>
             <w:tcBorders>
               <w:top w:val="single" w:sz="4" w:space="0" w:color="00000A"/>
               <w:left w:val="single" w:sz="4" w:space="0" w:color="00000A"/>
@@ -2659,7 +2659,7 @@
             </w:tcBorders>
             <w:shd w:fill="auto" w:val="clear"/>
             <w:tcMar>
-              <w:left w:w="108" w:type="dxa"/>
+              <w:left w:w="88" w:type="dxa"/>
             </w:tcMar>
           </w:tcPr>
           <w:p>
@@ -2683,7 +2683,7 @@
         </w:tc>
         <w:tc>
           <w:tcPr>
-            <w:tcW w:w="2445" w:type="dxa"/>
+            <w:tcW w:w="2447" w:type="dxa"/>
             <w:tcBorders>
               <w:top w:val="single" w:sz="4" w:space="0" w:color="00000A"/>
               <w:left w:val="single" w:sz="4" w:space="0" w:color="00000A"/>
@@ -2694,7 +2694,7 @@
             </w:tcBorders>
             <w:shd w:fill="auto" w:val="clear"/>
             <w:tcMar>
-              <w:left w:w="108" w:type="dxa"/>
+              <w:left w:w="88" w:type="dxa"/>
             </w:tcMar>
           </w:tcPr>
           <w:p>
@@ -2718,7 +2718,7 @@
         </w:tc>
         <w:tc>
           <w:tcPr>
-            <w:tcW w:w="2445" w:type="dxa"/>
+            <w:tcW w:w="2441" w:type="dxa"/>
             <w:tcBorders>
               <w:top w:val="single" w:sz="4" w:space="0" w:color="00000A"/>
               <w:left w:val="single" w:sz="4" w:space="0" w:color="00000A"/>
@@ -2729,7 +2729,7 @@
             </w:tcBorders>
             <w:shd w:fill="auto" w:val="clear"/>
             <w:tcMar>
-              <w:left w:w="108" w:type="dxa"/>
+              <w:left w:w="88" w:type="dxa"/>
             </w:tcMar>
           </w:tcPr>
           <w:p>
@@ -2767,7 +2767,7 @@
             </w:tcBorders>
             <w:shd w:fill="auto" w:val="clear"/>
             <w:tcMar>
-              <w:left w:w="108" w:type="dxa"/>
+              <w:left w:w="88" w:type="dxa"/>
             </w:tcMar>
           </w:tcPr>
           <w:p>
@@ -2791,7 +2791,7 @@
         </w:tc>
         <w:tc>
           <w:tcPr>
-            <w:tcW w:w="2444" w:type="dxa"/>
+            <w:tcW w:w="2445" w:type="dxa"/>
             <w:tcBorders>
               <w:top w:val="single" w:sz="4" w:space="0" w:color="00000A"/>
               <w:left w:val="single" w:sz="4" w:space="0" w:color="00000A"/>
@@ -2802,7 +2802,7 @@
             </w:tcBorders>
             <w:shd w:fill="auto" w:val="clear"/>
             <w:tcMar>
-              <w:left w:w="108" w:type="dxa"/>
+              <w:left w:w="88" w:type="dxa"/>
             </w:tcMar>
           </w:tcPr>
           <w:p>
@@ -2826,7 +2826,7 @@
         </w:tc>
         <w:tc>
           <w:tcPr>
-            <w:tcW w:w="2445" w:type="dxa"/>
+            <w:tcW w:w="2447" w:type="dxa"/>
             <w:tcBorders>
               <w:top w:val="single" w:sz="4" w:space="0" w:color="00000A"/>
               <w:left w:val="single" w:sz="4" w:space="0" w:color="00000A"/>
@@ -2837,7 +2837,7 @@
             </w:tcBorders>
             <w:shd w:fill="auto" w:val="clear"/>
             <w:tcMar>
-              <w:left w:w="108" w:type="dxa"/>
+              <w:left w:w="88" w:type="dxa"/>
             </w:tcMar>
           </w:tcPr>
           <w:p>
@@ -2861,7 +2861,7 @@
         </w:tc>
         <w:tc>
           <w:tcPr>
-            <w:tcW w:w="2445" w:type="dxa"/>
+            <w:tcW w:w="2441" w:type="dxa"/>
             <w:tcBorders>
               <w:top w:val="single" w:sz="4" w:space="0" w:color="00000A"/>
               <w:left w:val="single" w:sz="4" w:space="0" w:color="00000A"/>
@@ -2872,7 +2872,7 @@
             </w:tcBorders>
             <w:shd w:fill="auto" w:val="clear"/>
             <w:tcMar>
-              <w:left w:w="108" w:type="dxa"/>
+              <w:left w:w="88" w:type="dxa"/>
             </w:tcMar>
           </w:tcPr>
           <w:p>
@@ -4728,128 +4728,152 @@
       </w:pPr>
       <w:r>
         <w:rPr>
-          <w:rFonts w:ascii="Liberation Serif" w:hAnsi="Liberation Serif"/>
-          <w:sz w:val="24"/>
-          <w:szCs w:val="24"/>
-        </w:rPr>
-      </w:r>
-    </w:p>
-    <w:p>
-      <w:pPr>
-        <w:pStyle w:val="PreformattedText"/>
-        <w:rPr>
-          <w:b/>
-          <w:b/>
-          <w:bCs/>
-        </w:rPr>
-      </w:pPr>
-      <w:r>
-        <w:rPr>
-          <w:rFonts w:ascii="Liberation Serif" w:hAnsi="Liberation Serif"/>
-          <w:sz w:val="24"/>
-          <w:szCs w:val="24"/>
-        </w:rPr>
-      </w:r>
-    </w:p>
-    <w:p>
-      <w:pPr>
-        <w:pStyle w:val="PreformattedText"/>
-        <w:rPr>
-          <w:b/>
-          <w:b/>
-          <w:bCs/>
-        </w:rPr>
-      </w:pPr>
-      <w:r>
-        <w:rPr>
-          <w:rFonts w:ascii="Liberation Serif" w:hAnsi="Liberation Serif"/>
-          <w:sz w:val="24"/>
-          <w:szCs w:val="24"/>
-        </w:rPr>
-      </w:r>
-    </w:p>
-    <w:p>
-      <w:pPr>
-        <w:pStyle w:val="PreformattedText"/>
-        <w:rPr>
-          <w:b/>
-          <w:b/>
-          <w:bCs/>
-        </w:rPr>
-      </w:pPr>
-      <w:r>
-        <w:rPr>
-          <w:rFonts w:ascii="Liberation Serif" w:hAnsi="Liberation Serif"/>
-          <w:sz w:val="24"/>
-          <w:szCs w:val="24"/>
-        </w:rPr>
-      </w:r>
-    </w:p>
-    <w:p>
-      <w:pPr>
-        <w:pStyle w:val="PreformattedText"/>
-        <w:rPr>
-          <w:b/>
-          <w:b/>
-          <w:bCs/>
-        </w:rPr>
-      </w:pPr>
-      <w:r>
-        <w:rPr>
-          <w:rFonts w:ascii="Liberation Serif" w:hAnsi="Liberation Serif"/>
-          <w:sz w:val="24"/>
-          <w:szCs w:val="24"/>
-        </w:rPr>
-      </w:r>
-    </w:p>
-    <w:p>
-      <w:pPr>
-        <w:pStyle w:val="PreformattedText"/>
-        <w:rPr>
-          <w:b/>
-          <w:b/>
-          <w:bCs/>
-        </w:rPr>
-      </w:pPr>
-      <w:r>
-        <w:rPr>
-          <w:rFonts w:ascii="Liberation Serif" w:hAnsi="Liberation Serif"/>
-          <w:sz w:val="24"/>
-          <w:szCs w:val="24"/>
-        </w:rPr>
-      </w:r>
-    </w:p>
-    <w:p>
-      <w:pPr>
-        <w:pStyle w:val="PreformattedText"/>
-        <w:rPr>
-          <w:b/>
-          <w:b/>
-          <w:bCs/>
-        </w:rPr>
-      </w:pPr>
-      <w:r>
-        <w:rPr>
-          <w:rFonts w:ascii="Liberation Serif" w:hAnsi="Liberation Serif"/>
-          <w:sz w:val="24"/>
-          <w:szCs w:val="24"/>
-        </w:rPr>
-      </w:r>
-    </w:p>
-    <w:p>
-      <w:pPr>
-        <w:pStyle w:val="PreformattedText"/>
-        <w:rPr>
-          <w:b/>
-          <w:b/>
-          <w:bCs/>
-        </w:rPr>
-      </w:pPr>
-      <w:r>
-        <w:rPr>
-          <w:rFonts w:ascii="Liberation Serif" w:hAnsi="Liberation Serif"/>
-          <w:sz w:val="24"/>
-          <w:szCs w:val="24"/>
+          <w:b/>
+          <w:bCs/>
+        </w:rPr>
+      </w:r>
+    </w:p>
+    <w:p>
+      <w:pPr>
+        <w:pStyle w:val="PreformattedText"/>
+        <w:rPr>
+          <w:b/>
+          <w:b/>
+          <w:bCs/>
+        </w:rPr>
+      </w:pPr>
+      <w:r>
+        <w:rPr>
+          <w:b/>
+          <w:bCs/>
+        </w:rPr>
+      </w:r>
+    </w:p>
+    <w:p>
+      <w:pPr>
+        <w:pStyle w:val="PreformattedText"/>
+        <w:rPr>
+          <w:b/>
+          <w:b/>
+          <w:bCs/>
+        </w:rPr>
+      </w:pPr>
+      <w:r>
+        <w:rPr>
+          <w:b/>
+          <w:bCs/>
+        </w:rPr>
+      </w:r>
+    </w:p>
+    <w:p>
+      <w:pPr>
+        <w:pStyle w:val="PreformattedText"/>
+        <w:rPr>
+          <w:b/>
+          <w:b/>
+          <w:bCs/>
+        </w:rPr>
+      </w:pPr>
+      <w:r>
+        <w:rPr>
+          <w:b/>
+          <w:bCs/>
+        </w:rPr>
+      </w:r>
+    </w:p>
+    <w:p>
+      <w:pPr>
+        <w:pStyle w:val="PreformattedText"/>
+        <w:rPr>
+          <w:b/>
+          <w:b/>
+          <w:bCs/>
+        </w:rPr>
+      </w:pPr>
+      <w:r>
+        <w:rPr>
+          <w:b/>
+          <w:bCs/>
+        </w:rPr>
+      </w:r>
+    </w:p>
+    <w:p>
+      <w:pPr>
+        <w:pStyle w:val="PreformattedText"/>
+        <w:rPr>
+          <w:b/>
+          <w:b/>
+          <w:bCs/>
+        </w:rPr>
+      </w:pPr>
+      <w:r>
+        <w:rPr>
+          <w:b/>
+          <w:bCs/>
+        </w:rPr>
+      </w:r>
+    </w:p>
+    <w:p>
+      <w:pPr>
+        <w:pStyle w:val="PreformattedText"/>
+        <w:rPr>
+          <w:b/>
+          <w:b/>
+          <w:bCs/>
+        </w:rPr>
+      </w:pPr>
+      <w:r>
+        <w:rPr>
+          <w:b/>
+          <w:bCs/>
+        </w:rPr>
+      </w:r>
+    </w:p>
+    <w:p>
+      <w:pPr>
+        <w:pStyle w:val="PreformattedText"/>
+        <w:rPr>
+          <w:b/>
+          <w:b/>
+          <w:bCs/>
+        </w:rPr>
+      </w:pPr>
+      <w:r>
+        <w:rPr>
+          <w:b/>
+          <w:bCs/>
+        </w:rPr>
+      </w:r>
+    </w:p>
+    <w:p>
+      <w:pPr>
+        <w:pStyle w:val="PreformattedText"/>
+        <w:rPr>
+          <w:b/>
+          <w:b/>
+          <w:bCs/>
+        </w:rPr>
+      </w:pPr>
+      <w:r>
+        <w:rPr>
+          <w:b/>
+          <w:bCs/>
+        </w:rPr>
+      </w:r>
+    </w:p>
+    <w:p>
+      <w:pPr>
+        <w:pStyle w:val="PreformattedText"/>
+        <w:rPr>
+          <w:b/>
+          <w:b/>
+          <w:bCs/>
+        </w:rPr>
+      </w:pPr>
+      <w:r>
+        <w:rPr>
+          <w:b/>
+          <w:bCs/>
         </w:rPr>
       </w:r>
     </w:p>
@@ -5368,6 +5392,40 @@
     <w:p>
       <w:pPr>
         <w:pStyle w:val="PreformattedText"/>
+        <w:rPr>
+          <w:rFonts w:ascii="Liberation Serif" w:hAnsi="Liberation Serif"/>
+          <w:sz w:val="24"/>
+          <w:szCs w:val="24"/>
+        </w:rPr>
+      </w:pPr>
+      <w:r>
+        <w:rPr>
+          <w:rFonts w:ascii="Liberation Serif" w:hAnsi="Liberation Serif"/>
+          <w:sz w:val="24"/>
+          <w:szCs w:val="24"/>
+        </w:rPr>
+      </w:r>
+    </w:p>
+    <w:p>
+      <w:pPr>
+        <w:pStyle w:val="PreformattedText"/>
+        <w:rPr>
+          <w:rFonts w:ascii="Liberation Serif" w:hAnsi="Liberation Serif"/>
+          <w:sz w:val="24"/>
+          <w:szCs w:val="24"/>
+        </w:rPr>
+      </w:pPr>
+      <w:r>
+        <w:rPr>
+          <w:rFonts w:ascii="Liberation Serif" w:hAnsi="Liberation Serif"/>
+          <w:sz w:val="24"/>
+          <w:szCs w:val="24"/>
+        </w:rPr>
+      </w:r>
+    </w:p>
+    <w:p>
+      <w:pPr>
+        <w:pStyle w:val="PreformattedText"/>
         <w:numPr>
           <w:ilvl w:val="0"/>
           <w:numId w:val="1"/>
@@ -5727,60 +5785,6 @@
       <w:r>
         <w:rPr>
           <w:rFonts w:ascii="Liberation Serif" w:hAnsi="Liberation Serif"/>
-          <w:sz w:val="24"/>
-          <w:szCs w:val="24"/>
-        </w:rPr>
-      </w:r>
-    </w:p>
-    <w:p>
-      <w:pPr>
-        <w:pStyle w:val="PreformattedText"/>
-        <w:numPr>
-          <w:ilvl w:val="0"/>
-          <w:numId w:val="0"/>
-        </w:numPr>
-        <w:outlineLvl w:val="0"/>
-        <w:rPr>
-          <w:rFonts w:ascii="Liberation Serif" w:hAnsi="Liberation Serif"/>
-          <w:b/>
-          <w:b/>
-          <w:bCs/>
-          <w:sz w:val="24"/>
-          <w:szCs w:val="24"/>
-        </w:rPr>
-      </w:pPr>
-      <w:r>
-        <w:rPr>
-          <w:rFonts w:ascii="Liberation Serif" w:hAnsi="Liberation Serif"/>
-          <w:b/>
-          <w:bCs/>
-          <w:sz w:val="24"/>
-          <w:szCs w:val="24"/>
-        </w:rPr>
-      </w:r>
-    </w:p>
-    <w:p>
-      <w:pPr>
-        <w:pStyle w:val="PreformattedText"/>
-        <w:numPr>
-          <w:ilvl w:val="0"/>
-          <w:numId w:val="0"/>
-        </w:numPr>
-        <w:outlineLvl w:val="0"/>
-        <w:rPr>
-          <w:rFonts w:ascii="Liberation Serif" w:hAnsi="Liberation Serif"/>
-          <w:b/>
-          <w:b/>
-          <w:bCs/>
-          <w:sz w:val="24"/>
-          <w:szCs w:val="24"/>
-        </w:rPr>
-      </w:pPr>
-      <w:r>
-        <w:rPr>
-          <w:rFonts w:ascii="Liberation Serif" w:hAnsi="Liberation Serif"/>
-          <w:b/>
-          <w:bCs/>
           <w:sz w:val="24"/>
           <w:szCs w:val="24"/>
         </w:rPr>
@@ -6434,23 +6438,7 @@
           <w:sz w:val="24"/>
           <w:szCs w:val="24"/>
         </w:rPr>
-        <w:t xml:space="preserve">. If we calculate the expected value of X for the same dataset we will get the following </w:t>
-      </w:r>
-      <w:r>
-        <w:rPr>
-          <w:rFonts w:ascii="Liberation Serif" w:hAnsi="Liberation Serif"/>
-          <w:sz w:val="24"/>
-          <w:szCs w:val="24"/>
-        </w:rPr>
-        <w:t>table</w:t>
-      </w:r>
-      <w:r>
-        <w:rPr>
-          <w:rFonts w:ascii="Liberation Serif" w:hAnsi="Liberation Serif"/>
-          <w:sz w:val="24"/>
-          <w:szCs w:val="24"/>
-        </w:rPr>
-        <w:t>:</w:t>
+        <w:t>. If we calculate the expected value of X for the same dataset we will get the following table:</w:t>
       </w:r>
     </w:p>
     <w:p>
@@ -6720,141 +6708,135 @@
           <w:sz w:val="24"/>
           <w:szCs w:val="24"/>
         </w:rPr>
-        <w:t>As described before “ The mean grows until it stabilizes to a mean of approximately 4.5”.  The expectation of 4.5</w:t>
-      </w:r>
-      <w:r>
-        <w:rPr>
-          <w:rFonts w:ascii="Liberation Serif" w:hAnsi="Liberation Serif"/>
-          <w:sz w:val="24"/>
-          <w:szCs w:val="24"/>
-        </w:rPr>
-        <w:t>06</w:t>
-      </w:r>
-      <w:r>
-        <w:rPr>
-          <w:rFonts w:ascii="Liberation Serif" w:hAnsi="Liberation Serif"/>
-          <w:sz w:val="24"/>
-          <w:szCs w:val="24"/>
-        </w:rPr>
-        <w:t xml:space="preserve"> is accurately close to where the mean tends to grow to.</w:t>
-      </w:r>
-    </w:p>
-    <w:p>
-      <w:pPr>
-        <w:pStyle w:val="PreformattedText"/>
-        <w:rPr>
-          <w:rFonts w:ascii="Liberation Serif" w:hAnsi="Liberation Serif"/>
-          <w:sz w:val="24"/>
-          <w:szCs w:val="24"/>
-        </w:rPr>
-      </w:pPr>
-      <w:r>
-        <w:rPr>
-          <w:rFonts w:ascii="Liberation Serif" w:hAnsi="Liberation Serif"/>
-          <w:sz w:val="24"/>
-          <w:szCs w:val="24"/>
-        </w:rPr>
-      </w:r>
-    </w:p>
-    <w:p>
-      <w:pPr>
-        <w:pStyle w:val="PreformattedText"/>
-        <w:rPr>
-          <w:b/>
-          <w:b/>
-          <w:bCs/>
-        </w:rPr>
-      </w:pPr>
-      <w:r>
-        <w:rPr>
-          <w:rFonts w:ascii="Liberation Serif" w:hAnsi="Liberation Serif"/>
-          <w:sz w:val="24"/>
-          <w:szCs w:val="24"/>
-        </w:rPr>
-      </w:r>
-    </w:p>
-    <w:p>
-      <w:pPr>
-        <w:pStyle w:val="PreformattedText"/>
-        <w:rPr>
-          <w:b/>
-          <w:b/>
-          <w:bCs/>
-        </w:rPr>
-      </w:pPr>
-      <w:r>
-        <w:rPr>
-          <w:rFonts w:ascii="Liberation Serif" w:hAnsi="Liberation Serif"/>
-          <w:sz w:val="24"/>
-          <w:szCs w:val="24"/>
-        </w:rPr>
-      </w:r>
-    </w:p>
-    <w:p>
-      <w:pPr>
-        <w:pStyle w:val="PreformattedText"/>
-        <w:rPr>
-          <w:b/>
-          <w:b/>
-          <w:bCs/>
-        </w:rPr>
-      </w:pPr>
-      <w:r>
-        <w:rPr>
-          <w:rFonts w:ascii="Liberation Serif" w:hAnsi="Liberation Serif"/>
-          <w:sz w:val="24"/>
-          <w:szCs w:val="24"/>
-        </w:rPr>
-      </w:r>
-    </w:p>
-    <w:p>
-      <w:pPr>
-        <w:pStyle w:val="PreformattedText"/>
-        <w:rPr>
-          <w:b/>
-          <w:b/>
-          <w:bCs/>
-        </w:rPr>
-      </w:pPr>
-      <w:r>
-        <w:rPr>
-          <w:rFonts w:ascii="Liberation Serif" w:hAnsi="Liberation Serif"/>
-          <w:sz w:val="24"/>
-          <w:szCs w:val="24"/>
-        </w:rPr>
-      </w:r>
-    </w:p>
-    <w:p>
-      <w:pPr>
-        <w:pStyle w:val="PreformattedText"/>
-        <w:rPr>
-          <w:b/>
-          <w:b/>
-          <w:bCs/>
-        </w:rPr>
-      </w:pPr>
-      <w:r>
-        <w:rPr>
-          <w:rFonts w:ascii="Liberation Serif" w:hAnsi="Liberation Serif"/>
-          <w:sz w:val="24"/>
-          <w:szCs w:val="24"/>
-        </w:rPr>
-      </w:r>
-    </w:p>
-    <w:p>
-      <w:pPr>
-        <w:pStyle w:val="PreformattedText"/>
-        <w:rPr>
-          <w:b/>
-          <w:b/>
-          <w:bCs/>
-        </w:rPr>
-      </w:pPr>
-      <w:r>
-        <w:rPr>
-          <w:rFonts w:ascii="Liberation Serif" w:hAnsi="Liberation Serif"/>
-          <w:sz w:val="24"/>
-          <w:szCs w:val="24"/>
+        <w:t>As described before “ The mean grows until it stabilizes to a mean of approximately 4.5”.  The expectation of 4.506 is accurately close to where the mean tends to grow to.</w:t>
+      </w:r>
+    </w:p>
+    <w:p>
+      <w:pPr>
+        <w:pStyle w:val="PreformattedText"/>
+        <w:rPr>
+          <w:rFonts w:ascii="Liberation Serif" w:hAnsi="Liberation Serif"/>
+          <w:sz w:val="24"/>
+          <w:szCs w:val="24"/>
+        </w:rPr>
+      </w:pPr>
+      <w:r>
+        <w:rPr>
+          <w:rFonts w:ascii="Liberation Serif" w:hAnsi="Liberation Serif"/>
+          <w:sz w:val="24"/>
+          <w:szCs w:val="24"/>
+        </w:rPr>
+      </w:r>
+    </w:p>
+    <w:p>
+      <w:pPr>
+        <w:pStyle w:val="PreformattedText"/>
+        <w:rPr>
+          <w:b/>
+          <w:b/>
+          <w:bCs/>
+        </w:rPr>
+      </w:pPr>
+      <w:r>
+        <w:rPr>
+          <w:b/>
+          <w:bCs/>
+        </w:rPr>
+      </w:r>
+    </w:p>
+    <w:p>
+      <w:pPr>
+        <w:pStyle w:val="PreformattedText"/>
+        <w:rPr>
+          <w:b/>
+          <w:b/>
+          <w:bCs/>
+        </w:rPr>
+      </w:pPr>
+      <w:r>
+        <w:rPr>
+          <w:b/>
+          <w:bCs/>
+        </w:rPr>
+      </w:r>
+    </w:p>
+    <w:p>
+      <w:pPr>
+        <w:pStyle w:val="PreformattedText"/>
+        <w:rPr>
+          <w:b/>
+          <w:b/>
+          <w:bCs/>
+        </w:rPr>
+      </w:pPr>
+      <w:r>
+        <w:rPr>
+          <w:b/>
+          <w:bCs/>
+        </w:rPr>
+      </w:r>
+    </w:p>
+    <w:p>
+      <w:pPr>
+        <w:pStyle w:val="PreformattedText"/>
+        <w:rPr>
+          <w:b/>
+          <w:b/>
+          <w:bCs/>
+        </w:rPr>
+      </w:pPr>
+      <w:r>
+        <w:rPr>
+          <w:b/>
+          <w:bCs/>
+        </w:rPr>
+      </w:r>
+    </w:p>
+    <w:p>
+      <w:pPr>
+        <w:pStyle w:val="PreformattedText"/>
+        <w:rPr>
+          <w:b/>
+          <w:b/>
+          <w:bCs/>
+        </w:rPr>
+      </w:pPr>
+      <w:r>
+        <w:rPr>
+          <w:b/>
+          <w:bCs/>
+        </w:rPr>
+      </w:r>
+    </w:p>
+    <w:p>
+      <w:pPr>
+        <w:pStyle w:val="PreformattedText"/>
+        <w:rPr>
+          <w:b/>
+          <w:b/>
+          <w:bCs/>
+        </w:rPr>
+      </w:pPr>
+      <w:r>
+        <w:rPr>
+          <w:b/>
+          <w:bCs/>
+        </w:rPr>
+      </w:r>
+    </w:p>
+    <w:p>
+      <w:pPr>
+        <w:pStyle w:val="PreformattedText"/>
+        <w:rPr>
+          <w:b/>
+          <w:b/>
+          <w:bCs/>
+        </w:rPr>
+      </w:pPr>
+      <w:r>
+        <w:rPr>
+          <w:b/>
+          <w:bCs/>
         </w:rPr>
       </w:r>
     </w:p>
@@ -6893,91 +6875,59 @@
           <w:sz w:val="24"/>
           <w:szCs w:val="24"/>
         </w:rPr>
-        <w:t xml:space="preserve">To get an approximate value of expectation of “the maximum of 5 dice” we </w:t>
-      </w:r>
-      <w:r>
-        <w:rPr>
-          <w:rFonts w:ascii="Liberation Serif" w:hAnsi="Liberation Serif"/>
-          <w:sz w:val="24"/>
-          <w:szCs w:val="24"/>
-        </w:rPr>
-        <w:t>ran the commands listed in the appendix, section b1.</w:t>
-      </w:r>
-    </w:p>
-    <w:p>
-      <w:pPr>
-        <w:pStyle w:val="PreformattedText"/>
-        <w:rPr>
-          <w:rFonts w:ascii="Liberation Serif" w:hAnsi="Liberation Serif"/>
-          <w:sz w:val="24"/>
-          <w:szCs w:val="24"/>
-        </w:rPr>
-      </w:pPr>
-      <w:r>
-        <w:rPr>
-          <w:rFonts w:ascii="Liberation Serif" w:hAnsi="Liberation Serif"/>
-          <w:sz w:val="24"/>
-          <w:szCs w:val="24"/>
-        </w:rPr>
-      </w:r>
-    </w:p>
-    <w:p>
-      <w:pPr>
-        <w:pStyle w:val="PreformattedText"/>
-        <w:rPr>
-          <w:rFonts w:ascii="Liberation Serif" w:hAnsi="Liberation Serif"/>
-          <w:sz w:val="24"/>
-          <w:szCs w:val="24"/>
-        </w:rPr>
-      </w:pPr>
-      <w:r>
-        <w:rPr>
-          <w:rFonts w:ascii="Liberation Serif" w:hAnsi="Liberation Serif"/>
-          <w:sz w:val="24"/>
-          <w:szCs w:val="24"/>
-        </w:rPr>
-      </w:r>
-    </w:p>
-    <w:p>
-      <w:pPr>
-        <w:pStyle w:val="PreformattedText"/>
-        <w:rPr>
-          <w:rFonts w:ascii="Liberation Serif" w:hAnsi="Liberation Serif"/>
-          <w:sz w:val="24"/>
-          <w:szCs w:val="24"/>
-        </w:rPr>
-      </w:pPr>
-      <w:r>
-        <w:rPr>
-          <w:rFonts w:ascii="Liberation Serif" w:hAnsi="Liberation Serif"/>
-          <w:sz w:val="24"/>
-          <w:szCs w:val="24"/>
-        </w:rPr>
-        <w:t xml:space="preserve">The expectation of the </w:t>
-      </w:r>
-      <w:r>
-        <w:rPr>
-          <w:rFonts w:ascii="Liberation Serif" w:hAnsi="Liberation Serif"/>
-          <w:sz w:val="24"/>
-          <w:szCs w:val="24"/>
-        </w:rPr>
-        <w:t xml:space="preserve">random </w:t>
-      </w:r>
-      <w:r>
-        <w:rPr>
-          <w:rFonts w:ascii="Liberation Serif" w:hAnsi="Liberation Serif"/>
-          <w:sz w:val="24"/>
-          <w:szCs w:val="24"/>
-        </w:rPr>
-        <w:t xml:space="preserve">variable </w:t>
-      </w:r>
-      <w:r>
-        <w:rPr>
-          <w:rFonts w:ascii="Liberation Serif" w:hAnsi="Liberation Serif"/>
-          <w:sz w:val="24"/>
-          <w:szCs w:val="24"/>
-        </w:rPr>
-        <w:t>is</w:t>
+        <w:t>To get an approximate value of expectation of “the maximum of 5 dice” we ran the commands listed in the appendix, section b1.</w:t>
+      </w:r>
+    </w:p>
+    <w:p>
+      <w:pPr>
+        <w:pStyle w:val="PreformattedText"/>
+        <w:rPr>
+          <w:rFonts w:ascii="Liberation Serif" w:hAnsi="Liberation Serif"/>
+          <w:sz w:val="24"/>
+          <w:szCs w:val="24"/>
+        </w:rPr>
+      </w:pPr>
+      <w:r>
+        <w:rPr>
+          <w:rFonts w:ascii="Liberation Serif" w:hAnsi="Liberation Serif"/>
+          <w:sz w:val="24"/>
+          <w:szCs w:val="24"/>
+        </w:rPr>
+      </w:r>
+    </w:p>
+    <w:p>
+      <w:pPr>
+        <w:pStyle w:val="PreformattedText"/>
+        <w:rPr>
+          <w:rFonts w:ascii="Liberation Serif" w:hAnsi="Liberation Serif"/>
+          <w:sz w:val="24"/>
+          <w:szCs w:val="24"/>
+        </w:rPr>
+      </w:pPr>
+      <w:r>
+        <w:rPr>
+          <w:rFonts w:ascii="Liberation Serif" w:hAnsi="Liberation Serif"/>
+          <w:sz w:val="24"/>
+          <w:szCs w:val="24"/>
+        </w:rPr>
+      </w:r>
+    </w:p>
+    <w:p>
+      <w:pPr>
+        <w:pStyle w:val="PreformattedText"/>
+        <w:rPr>
+          <w:rFonts w:ascii="Liberation Serif" w:hAnsi="Liberation Serif"/>
+          <w:sz w:val="24"/>
+          <w:szCs w:val="24"/>
+        </w:rPr>
+      </w:pPr>
+      <w:r>
+        <w:rPr>
+          <w:rFonts w:ascii="Liberation Serif" w:hAnsi="Liberation Serif"/>
+          <w:sz w:val="24"/>
+          <w:szCs w:val="24"/>
+        </w:rPr>
+        <w:t>The expectation of the random variable is</w:t>
       </w:r>
     </w:p>
     <w:p>
@@ -7114,66 +7064,38 @@
           <w:sz w:val="24"/>
           <w:szCs w:val="24"/>
         </w:rPr>
-        <w:t>is obtaine</w:t>
-      </w:r>
-      <w:r>
-        <w:rPr>
-          <w:rFonts w:ascii="Liberation Serif" w:hAnsi="Liberation Serif"/>
-          <w:sz w:val="24"/>
-          <w:szCs w:val="24"/>
-        </w:rPr>
-        <w:t xml:space="preserve">d by running the code </w:t>
-      </w:r>
-      <w:r>
-        <w:rPr>
-          <w:rFonts w:ascii="Liberation Serif" w:hAnsi="Liberation Serif"/>
-          <w:sz w:val="24"/>
-          <w:szCs w:val="24"/>
-        </w:rPr>
-        <w:t>of appendix section b2</w:t>
-      </w:r>
-      <w:r>
-        <w:rPr>
-          <w:rFonts w:ascii="Liberation Serif" w:hAnsi="Liberation Serif"/>
-          <w:sz w:val="24"/>
-          <w:szCs w:val="24"/>
-        </w:rPr>
-        <w:t>.</w:t>
-      </w:r>
-    </w:p>
-    <w:p>
-      <w:pPr>
-        <w:pStyle w:val="PreformattedText"/>
-        <w:rPr/>
-      </w:pPr>
-      <w:r>
-        <w:rPr>
-          <w:rFonts w:ascii="Liberation Serif" w:hAnsi="Liberation Serif"/>
-          <w:sz w:val="24"/>
-          <w:szCs w:val="24"/>
-        </w:rPr>
-        <w:t>T</w:t>
-      </w:r>
-      <w:r>
-        <w:rPr>
-          <w:rFonts w:ascii="Liberation Serif" w:hAnsi="Liberation Serif"/>
-          <w:sz w:val="24"/>
-          <w:szCs w:val="24"/>
-        </w:rPr>
-        <w:t>able with the each possible outcome of the random variable “the maximum of 2 dice” and its probability respectively:</w:t>
-      </w:r>
-    </w:p>
-    <w:p>
-      <w:pPr>
-        <w:pStyle w:val="PreformattedText"/>
-        <w:rPr>
-          <w:rFonts w:ascii="Liberation Serif" w:hAnsi="Liberation Serif"/>
-          <w:sz w:val="24"/>
-          <w:szCs w:val="24"/>
-        </w:rPr>
-      </w:pPr>
-      <w:r>
-        <w:rPr/>
+        <w:t>is obtained by running the code of appendix section b2.</w:t>
+      </w:r>
+    </w:p>
+    <w:p>
+      <w:pPr>
+        <w:pStyle w:val="PreformattedText"/>
+        <w:rPr/>
+      </w:pPr>
+      <w:r>
+        <w:rPr>
+          <w:rFonts w:ascii="Liberation Serif" w:hAnsi="Liberation Serif"/>
+          <w:sz w:val="24"/>
+          <w:szCs w:val="24"/>
+        </w:rPr>
+        <w:t>Table with the each possible outcome of the random variable “the maximum of 2 dice” and its probability respectively:</w:t>
+      </w:r>
+    </w:p>
+    <w:p>
+      <w:pPr>
+        <w:pStyle w:val="PreformattedText"/>
+        <w:rPr>
+          <w:rFonts w:ascii="Liberation Serif" w:hAnsi="Liberation Serif"/>
+          <w:sz w:val="24"/>
+          <w:szCs w:val="24"/>
+        </w:rPr>
+      </w:pPr>
+      <w:r>
+        <w:rPr>
+          <w:rFonts w:ascii="Liberation Serif" w:hAnsi="Liberation Serif"/>
+          <w:sz w:val="24"/>
+          <w:szCs w:val="24"/>
+        </w:rPr>
       </w:r>
     </w:p>
     <w:p>
@@ -7438,383 +7360,456 @@
       </w:pPr>
       <w:r>
         <w:rPr>
-          <w:rFonts w:ascii="Liberation Serif" w:hAnsi="Liberation Serif"/>
-          <w:sz w:val="24"/>
-          <w:szCs w:val="24"/>
-        </w:rPr>
-      </w:r>
-    </w:p>
-    <w:p>
-      <w:pPr>
-        <w:pStyle w:val="PreformattedText"/>
-        <w:rPr>
-          <w:b/>
-          <w:b/>
-          <w:bCs/>
-        </w:rPr>
-      </w:pPr>
-      <w:r>
-        <w:rPr>
-          <w:rFonts w:ascii="Liberation Serif" w:hAnsi="Liberation Serif"/>
-          <w:sz w:val="24"/>
-          <w:szCs w:val="24"/>
-        </w:rPr>
-      </w:r>
-    </w:p>
-    <w:p>
-      <w:pPr>
-        <w:pStyle w:val="PreformattedText"/>
-        <w:rPr>
-          <w:b/>
-          <w:b/>
-          <w:bCs/>
-        </w:rPr>
-      </w:pPr>
-      <w:r>
-        <w:rPr>
-          <w:rFonts w:ascii="Liberation Serif" w:hAnsi="Liberation Serif"/>
-          <w:sz w:val="24"/>
-          <w:szCs w:val="24"/>
-        </w:rPr>
-      </w:r>
-    </w:p>
-    <w:p>
-      <w:pPr>
-        <w:pStyle w:val="PreformattedText"/>
-        <w:rPr>
-          <w:b/>
-          <w:b/>
-          <w:bCs/>
-        </w:rPr>
-      </w:pPr>
-      <w:r>
-        <w:rPr>
-          <w:rFonts w:ascii="Liberation Serif" w:hAnsi="Liberation Serif"/>
-          <w:sz w:val="24"/>
-          <w:szCs w:val="24"/>
-        </w:rPr>
-      </w:r>
-    </w:p>
-    <w:p>
-      <w:pPr>
-        <w:pStyle w:val="PreformattedText"/>
-        <w:rPr>
-          <w:b/>
-          <w:b/>
-          <w:bCs/>
-        </w:rPr>
-      </w:pPr>
-      <w:r>
-        <w:rPr>
-          <w:rFonts w:ascii="Liberation Serif" w:hAnsi="Liberation Serif"/>
-          <w:sz w:val="24"/>
-          <w:szCs w:val="24"/>
-        </w:rPr>
-      </w:r>
-    </w:p>
-    <w:p>
-      <w:pPr>
-        <w:pStyle w:val="PreformattedText"/>
-        <w:rPr>
-          <w:b/>
-          <w:b/>
-          <w:bCs/>
-        </w:rPr>
-      </w:pPr>
-      <w:r>
-        <w:rPr>
-          <w:rFonts w:ascii="Liberation Serif" w:hAnsi="Liberation Serif"/>
-          <w:sz w:val="24"/>
-          <w:szCs w:val="24"/>
-        </w:rPr>
-      </w:r>
-    </w:p>
-    <w:p>
-      <w:pPr>
-        <w:pStyle w:val="PreformattedText"/>
-        <w:rPr>
-          <w:b/>
-          <w:b/>
-          <w:bCs/>
-        </w:rPr>
-      </w:pPr>
-      <w:r>
-        <w:rPr>
-          <w:rFonts w:ascii="Liberation Serif" w:hAnsi="Liberation Serif"/>
-          <w:sz w:val="24"/>
-          <w:szCs w:val="24"/>
-        </w:rPr>
-      </w:r>
-    </w:p>
-    <w:p>
-      <w:pPr>
-        <w:pStyle w:val="PreformattedText"/>
-        <w:rPr>
-          <w:b/>
-          <w:b/>
-          <w:bCs/>
-        </w:rPr>
-      </w:pPr>
-      <w:r>
-        <w:rPr>
-          <w:rFonts w:ascii="Liberation Serif" w:hAnsi="Liberation Serif"/>
-          <w:sz w:val="24"/>
-          <w:szCs w:val="24"/>
-        </w:rPr>
-      </w:r>
-    </w:p>
-    <w:p>
-      <w:pPr>
-        <w:pStyle w:val="PreformattedText"/>
-        <w:rPr>
-          <w:b/>
-          <w:b/>
-          <w:bCs/>
-        </w:rPr>
-      </w:pPr>
-      <w:r>
-        <w:rPr>
-          <w:rFonts w:ascii="Liberation Serif" w:hAnsi="Liberation Serif"/>
-          <w:sz w:val="24"/>
-          <w:szCs w:val="24"/>
-        </w:rPr>
-      </w:r>
-    </w:p>
-    <w:p>
-      <w:pPr>
-        <w:pStyle w:val="PreformattedText"/>
-        <w:rPr>
-          <w:b/>
-          <w:b/>
-          <w:bCs/>
-        </w:rPr>
-      </w:pPr>
-      <w:r>
-        <w:rPr>
-          <w:rFonts w:ascii="Liberation Serif" w:hAnsi="Liberation Serif"/>
-          <w:sz w:val="24"/>
-          <w:szCs w:val="24"/>
-        </w:rPr>
-      </w:r>
-    </w:p>
-    <w:p>
-      <w:pPr>
-        <w:pStyle w:val="PreformattedText"/>
-        <w:rPr>
-          <w:b/>
-          <w:b/>
-          <w:bCs/>
-        </w:rPr>
-      </w:pPr>
-      <w:r>
-        <w:rPr>
-          <w:rFonts w:ascii="Liberation Serif" w:hAnsi="Liberation Serif"/>
-          <w:sz w:val="24"/>
-          <w:szCs w:val="24"/>
-        </w:rPr>
-      </w:r>
-    </w:p>
-    <w:p>
-      <w:pPr>
-        <w:pStyle w:val="PreformattedText"/>
-        <w:rPr>
-          <w:b/>
-          <w:b/>
-          <w:bCs/>
-        </w:rPr>
-      </w:pPr>
-      <w:r>
-        <w:rPr>
-          <w:rFonts w:ascii="Liberation Serif" w:hAnsi="Liberation Serif"/>
-          <w:sz w:val="24"/>
-          <w:szCs w:val="24"/>
-        </w:rPr>
-      </w:r>
-    </w:p>
-    <w:p>
-      <w:pPr>
-        <w:pStyle w:val="PreformattedText"/>
-        <w:rPr>
-          <w:b/>
-          <w:b/>
-          <w:bCs/>
-        </w:rPr>
-      </w:pPr>
-      <w:r>
-        <w:rPr>
-          <w:rFonts w:ascii="Liberation Serif" w:hAnsi="Liberation Serif"/>
-          <w:sz w:val="24"/>
-          <w:szCs w:val="24"/>
-        </w:rPr>
-      </w:r>
-    </w:p>
-    <w:p>
-      <w:pPr>
-        <w:pStyle w:val="PreformattedText"/>
-        <w:rPr>
-          <w:b/>
-          <w:b/>
-          <w:bCs/>
-        </w:rPr>
-      </w:pPr>
-      <w:r>
-        <w:rPr>
-          <w:rFonts w:ascii="Liberation Serif" w:hAnsi="Liberation Serif"/>
-          <w:sz w:val="24"/>
-          <w:szCs w:val="24"/>
-        </w:rPr>
-      </w:r>
-    </w:p>
-    <w:p>
-      <w:pPr>
-        <w:pStyle w:val="PreformattedText"/>
-        <w:rPr>
-          <w:b/>
-          <w:b/>
-          <w:bCs/>
-        </w:rPr>
-      </w:pPr>
-      <w:r>
-        <w:rPr>
-          <w:rFonts w:ascii="Liberation Serif" w:hAnsi="Liberation Serif"/>
-          <w:sz w:val="24"/>
-          <w:szCs w:val="24"/>
-        </w:rPr>
-      </w:r>
-    </w:p>
-    <w:p>
-      <w:pPr>
-        <w:pStyle w:val="PreformattedText"/>
-        <w:rPr>
-          <w:b/>
-          <w:b/>
-          <w:bCs/>
-        </w:rPr>
-      </w:pPr>
-      <w:r>
-        <w:rPr>
-          <w:rFonts w:ascii="Liberation Serif" w:hAnsi="Liberation Serif"/>
-          <w:sz w:val="24"/>
-          <w:szCs w:val="24"/>
-        </w:rPr>
-      </w:r>
-    </w:p>
-    <w:p>
-      <w:pPr>
-        <w:pStyle w:val="PreformattedText"/>
-        <w:rPr>
-          <w:b/>
-          <w:b/>
-          <w:bCs/>
-        </w:rPr>
-      </w:pPr>
-      <w:r>
-        <w:rPr>
-          <w:rFonts w:ascii="Liberation Serif" w:hAnsi="Liberation Serif"/>
-          <w:sz w:val="24"/>
-          <w:szCs w:val="24"/>
-        </w:rPr>
-      </w:r>
-    </w:p>
-    <w:p>
-      <w:pPr>
-        <w:pStyle w:val="PreformattedText"/>
-        <w:rPr>
-          <w:b/>
-          <w:b/>
-          <w:bCs/>
-        </w:rPr>
-      </w:pPr>
-      <w:r>
-        <w:rPr>
-          <w:rFonts w:ascii="Liberation Serif" w:hAnsi="Liberation Serif"/>
-          <w:sz w:val="24"/>
-          <w:szCs w:val="24"/>
-        </w:rPr>
-      </w:r>
-    </w:p>
-    <w:p>
-      <w:pPr>
-        <w:pStyle w:val="PreformattedText"/>
-        <w:rPr>
-          <w:b/>
-          <w:b/>
-          <w:bCs/>
-        </w:rPr>
-      </w:pPr>
-      <w:r>
-        <w:rPr>
-          <w:rFonts w:ascii="Liberation Serif" w:hAnsi="Liberation Serif"/>
-          <w:sz w:val="24"/>
-          <w:szCs w:val="24"/>
-        </w:rPr>
-      </w:r>
-    </w:p>
-    <w:p>
-      <w:pPr>
-        <w:pStyle w:val="PreformattedText"/>
-        <w:rPr>
-          <w:b/>
-          <w:b/>
-          <w:bCs/>
-        </w:rPr>
-      </w:pPr>
-      <w:r>
-        <w:rPr>
-          <w:rFonts w:ascii="Liberation Serif" w:hAnsi="Liberation Serif"/>
-          <w:sz w:val="24"/>
-          <w:szCs w:val="24"/>
-        </w:rPr>
-      </w:r>
-    </w:p>
-    <w:p>
-      <w:pPr>
-        <w:pStyle w:val="PreformattedText"/>
-        <w:rPr>
-          <w:b/>
-          <w:b/>
-          <w:bCs/>
-        </w:rPr>
-      </w:pPr>
-      <w:r>
-        <w:rPr>
-          <w:rFonts w:ascii="Liberation Serif" w:hAnsi="Liberation Serif"/>
-          <w:sz w:val="24"/>
-          <w:szCs w:val="24"/>
-        </w:rPr>
-      </w:r>
-    </w:p>
-    <w:p>
-      <w:pPr>
-        <w:pStyle w:val="PreformattedText"/>
-        <w:rPr>
-          <w:b/>
-          <w:b/>
-          <w:bCs/>
-        </w:rPr>
-      </w:pPr>
-      <w:r>
-        <w:rPr>
-          <w:rFonts w:ascii="Liberation Serif" w:hAnsi="Liberation Serif"/>
-          <w:sz w:val="24"/>
-          <w:szCs w:val="24"/>
-        </w:rPr>
-      </w:r>
-    </w:p>
-    <w:p>
-      <w:pPr>
-        <w:pStyle w:val="PreformattedText"/>
-        <w:rPr>
-          <w:b/>
-          <w:b/>
-          <w:bCs/>
-        </w:rPr>
-      </w:pPr>
-      <w:r>
-        <w:rPr>
-          <w:rFonts w:ascii="Liberation Serif" w:hAnsi="Liberation Serif"/>
-          <w:sz w:val="24"/>
-          <w:szCs w:val="24"/>
+          <w:b/>
+          <w:bCs/>
+        </w:rPr>
+      </w:r>
+    </w:p>
+    <w:p>
+      <w:pPr>
+        <w:pStyle w:val="PreformattedText"/>
+        <w:rPr>
+          <w:b/>
+          <w:b/>
+          <w:bCs/>
+        </w:rPr>
+      </w:pPr>
+      <w:r>
+        <w:rPr>
+          <w:b/>
+          <w:bCs/>
+        </w:rPr>
+      </w:r>
+    </w:p>
+    <w:p>
+      <w:pPr>
+        <w:pStyle w:val="PreformattedText"/>
+        <w:rPr>
+          <w:b/>
+          <w:b/>
+          <w:bCs/>
+        </w:rPr>
+      </w:pPr>
+      <w:r>
+        <w:rPr>
+          <w:b/>
+          <w:bCs/>
+        </w:rPr>
+      </w:r>
+    </w:p>
+    <w:p>
+      <w:pPr>
+        <w:pStyle w:val="PreformattedText"/>
+        <w:rPr>
+          <w:b/>
+          <w:b/>
+          <w:bCs/>
+        </w:rPr>
+      </w:pPr>
+      <w:r>
+        <w:rPr>
+          <w:b/>
+          <w:bCs/>
+        </w:rPr>
+      </w:r>
+    </w:p>
+    <w:p>
+      <w:pPr>
+        <w:pStyle w:val="PreformattedText"/>
+        <w:rPr>
+          <w:b/>
+          <w:b/>
+          <w:bCs/>
+        </w:rPr>
+      </w:pPr>
+      <w:r>
+        <w:rPr>
+          <w:b/>
+          <w:bCs/>
+        </w:rPr>
+      </w:r>
+    </w:p>
+    <w:p>
+      <w:pPr>
+        <w:pStyle w:val="PreformattedText"/>
+        <w:rPr>
+          <w:b/>
+          <w:b/>
+          <w:bCs/>
+        </w:rPr>
+      </w:pPr>
+      <w:r>
+        <w:rPr>
+          <w:b/>
+          <w:bCs/>
+        </w:rPr>
+      </w:r>
+    </w:p>
+    <w:p>
+      <w:pPr>
+        <w:pStyle w:val="PreformattedText"/>
+        <w:rPr>
+          <w:b/>
+          <w:b/>
+          <w:bCs/>
+        </w:rPr>
+      </w:pPr>
+      <w:r>
+        <w:rPr>
+          <w:b/>
+          <w:bCs/>
+        </w:rPr>
+      </w:r>
+    </w:p>
+    <w:p>
+      <w:pPr>
+        <w:pStyle w:val="PreformattedText"/>
+        <w:rPr>
+          <w:b/>
+          <w:b/>
+          <w:bCs/>
+        </w:rPr>
+      </w:pPr>
+      <w:r>
+        <w:rPr>
+          <w:b/>
+          <w:bCs/>
+        </w:rPr>
+      </w:r>
+    </w:p>
+    <w:p>
+      <w:pPr>
+        <w:pStyle w:val="PreformattedText"/>
+        <w:rPr>
+          <w:b/>
+          <w:b/>
+          <w:bCs/>
+        </w:rPr>
+      </w:pPr>
+      <w:r>
+        <w:rPr>
+          <w:b/>
+          <w:bCs/>
+        </w:rPr>
+      </w:r>
+    </w:p>
+    <w:p>
+      <w:pPr>
+        <w:pStyle w:val="PreformattedText"/>
+        <w:rPr>
+          <w:b/>
+          <w:b/>
+          <w:bCs/>
+        </w:rPr>
+      </w:pPr>
+      <w:r>
+        <w:rPr>
+          <w:b/>
+          <w:bCs/>
+        </w:rPr>
+      </w:r>
+    </w:p>
+    <w:p>
+      <w:pPr>
+        <w:pStyle w:val="PreformattedText"/>
+        <w:rPr>
+          <w:b/>
+          <w:b/>
+          <w:bCs/>
+        </w:rPr>
+      </w:pPr>
+      <w:r>
+        <w:rPr>
+          <w:b/>
+          <w:bCs/>
+        </w:rPr>
+      </w:r>
+    </w:p>
+    <w:p>
+      <w:pPr>
+        <w:pStyle w:val="PreformattedText"/>
+        <w:rPr>
+          <w:b/>
+          <w:b/>
+          <w:bCs/>
+        </w:rPr>
+      </w:pPr>
+      <w:r>
+        <w:rPr>
+          <w:b/>
+          <w:bCs/>
+        </w:rPr>
+      </w:r>
+    </w:p>
+    <w:p>
+      <w:pPr>
+        <w:pStyle w:val="PreformattedText"/>
+        <w:rPr>
+          <w:b/>
+          <w:b/>
+          <w:bCs/>
+        </w:rPr>
+      </w:pPr>
+      <w:r>
+        <w:rPr>
+          <w:b/>
+          <w:bCs/>
+        </w:rPr>
+      </w:r>
+    </w:p>
+    <w:p>
+      <w:pPr>
+        <w:pStyle w:val="PreformattedText"/>
+        <w:rPr>
+          <w:b/>
+          <w:b/>
+          <w:bCs/>
+        </w:rPr>
+      </w:pPr>
+      <w:r>
+        <w:rPr>
+          <w:b/>
+          <w:bCs/>
+        </w:rPr>
+      </w:r>
+    </w:p>
+    <w:p>
+      <w:pPr>
+        <w:pStyle w:val="PreformattedText"/>
+        <w:rPr>
+          <w:b/>
+          <w:b/>
+          <w:bCs/>
+        </w:rPr>
+      </w:pPr>
+      <w:r>
+        <w:rPr>
+          <w:b/>
+          <w:bCs/>
+        </w:rPr>
+      </w:r>
+    </w:p>
+    <w:p>
+      <w:pPr>
+        <w:pStyle w:val="PreformattedText"/>
+        <w:rPr>
+          <w:b/>
+          <w:b/>
+          <w:bCs/>
+        </w:rPr>
+      </w:pPr>
+      <w:r>
+        <w:rPr>
+          <w:b/>
+          <w:bCs/>
+        </w:rPr>
+      </w:r>
+    </w:p>
+    <w:p>
+      <w:pPr>
+        <w:pStyle w:val="PreformattedText"/>
+        <w:rPr>
+          <w:b/>
+          <w:b/>
+          <w:bCs/>
+        </w:rPr>
+      </w:pPr>
+      <w:r>
+        <w:rPr>
+          <w:b/>
+          <w:bCs/>
+        </w:rPr>
+      </w:r>
+    </w:p>
+    <w:p>
+      <w:pPr>
+        <w:pStyle w:val="PreformattedText"/>
+        <w:rPr>
+          <w:b/>
+          <w:b/>
+          <w:bCs/>
+        </w:rPr>
+      </w:pPr>
+      <w:r>
+        <w:rPr>
+          <w:b/>
+          <w:bCs/>
+        </w:rPr>
+      </w:r>
+    </w:p>
+    <w:p>
+      <w:pPr>
+        <w:pStyle w:val="PreformattedText"/>
+        <w:rPr>
+          <w:b/>
+          <w:b/>
+          <w:bCs/>
+        </w:rPr>
+      </w:pPr>
+      <w:r>
+        <w:rPr>
+          <w:b/>
+          <w:bCs/>
+        </w:rPr>
+      </w:r>
+    </w:p>
+    <w:p>
+      <w:pPr>
+        <w:pStyle w:val="PreformattedText"/>
+        <w:rPr>
+          <w:b/>
+          <w:b/>
+          <w:bCs/>
+        </w:rPr>
+      </w:pPr>
+      <w:r>
+        <w:rPr>
+          <w:b/>
+          <w:bCs/>
+        </w:rPr>
+      </w:r>
+    </w:p>
+    <w:p>
+      <w:pPr>
+        <w:pStyle w:val="PreformattedText"/>
+        <w:rPr>
+          <w:b/>
+          <w:b/>
+          <w:bCs/>
+        </w:rPr>
+      </w:pPr>
+      <w:r>
+        <w:rPr>
+          <w:b/>
+          <w:bCs/>
+        </w:rPr>
+      </w:r>
+    </w:p>
+    <w:p>
+      <w:pPr>
+        <w:pStyle w:val="PreformattedText"/>
+        <w:rPr>
+          <w:b/>
+          <w:b/>
+          <w:bCs/>
+        </w:rPr>
+      </w:pPr>
+      <w:r>
+        <w:rPr>
+          <w:b/>
+          <w:bCs/>
+        </w:rPr>
+      </w:r>
+    </w:p>
+    <w:p>
+      <w:pPr>
+        <w:pStyle w:val="PreformattedText"/>
+        <w:rPr>
+          <w:b/>
+          <w:b/>
+          <w:bCs/>
+        </w:rPr>
+      </w:pPr>
+      <w:r>
+        <w:rPr>
+          <w:b/>
+          <w:bCs/>
+        </w:rPr>
+      </w:r>
+    </w:p>
+    <w:p>
+      <w:pPr>
+        <w:pStyle w:val="PreformattedText"/>
+        <w:rPr>
+          <w:b/>
+          <w:b/>
+          <w:bCs/>
+        </w:rPr>
+      </w:pPr>
+      <w:r>
+        <w:rPr>
+          <w:b/>
+          <w:bCs/>
+        </w:rPr>
+      </w:r>
+    </w:p>
+    <w:p>
+      <w:pPr>
+        <w:pStyle w:val="PreformattedText"/>
+        <w:rPr>
+          <w:b/>
+          <w:b/>
+          <w:bCs/>
+        </w:rPr>
+      </w:pPr>
+      <w:r>
+        <w:rPr>
+          <w:b/>
+          <w:bCs/>
+        </w:rPr>
+      </w:r>
+    </w:p>
+    <w:p>
+      <w:pPr>
+        <w:pStyle w:val="PreformattedText"/>
+        <w:rPr>
+          <w:b/>
+          <w:b/>
+          <w:bCs/>
+        </w:rPr>
+      </w:pPr>
+      <w:r>
+        <w:rPr>
+          <w:b/>
+          <w:bCs/>
+        </w:rPr>
+      </w:r>
+    </w:p>
+    <w:p>
+      <w:pPr>
+        <w:pStyle w:val="PreformattedText"/>
+        <w:rPr>
+          <w:b/>
+          <w:b/>
+          <w:bCs/>
+        </w:rPr>
+      </w:pPr>
+      <w:r>
+        <w:rPr>
+          <w:b/>
+          <w:bCs/>
+        </w:rPr>
+      </w:r>
+    </w:p>
+    <w:p>
+      <w:pPr>
+        <w:pStyle w:val="PreformattedText"/>
+        <w:rPr>
+          <w:b/>
+          <w:b/>
+          <w:bCs/>
+        </w:rPr>
+      </w:pPr>
+      <w:r>
+        <w:rPr>
+          <w:b/>
+          <w:bCs/>
+        </w:rPr>
+      </w:r>
+    </w:p>
+    <w:p>
+      <w:pPr>
+        <w:pStyle w:val="PreformattedText"/>
+        <w:rPr>
+          <w:b/>
+          <w:b/>
+          <w:bCs/>
+        </w:rPr>
+      </w:pPr>
+      <w:r>
+        <w:rPr>
+          <w:b/>
+          <w:bCs/>
         </w:rPr>
       </w:r>
     </w:p>
@@ -7867,7 +7862,7 @@
           <w:szCs w:val="24"/>
         </w:rPr>
         <w:drawing>
-          <wp:anchor behindDoc="0" distT="0" distB="0" distL="0" distR="0" simplePos="0" locked="0" layoutInCell="1" allowOverlap="1" relativeHeight="8">
+          <wp:anchor behindDoc="0" distT="0" distB="0" distL="0" distR="0" simplePos="0" locked="0" layoutInCell="1" allowOverlap="1" relativeHeight="3">
             <wp:simplePos x="0" y="0"/>
             <wp:positionH relativeFrom="column">
               <wp:align>center</wp:align>
@@ -8003,230 +7998,264 @@
       </w:pPr>
       <w:r>
         <w:rPr>
-          <w:rFonts w:ascii="Liberation Serif" w:hAnsi="Liberation Serif"/>
-          <w:sz w:val="24"/>
-          <w:szCs w:val="24"/>
-        </w:rPr>
-      </w:r>
-    </w:p>
-    <w:p>
-      <w:pPr>
-        <w:pStyle w:val="PreformattedText"/>
-        <w:rPr>
-          <w:b/>
-          <w:b/>
-          <w:bCs/>
-        </w:rPr>
-      </w:pPr>
-      <w:r>
-        <w:rPr>
-          <w:rFonts w:ascii="Liberation Serif" w:hAnsi="Liberation Serif"/>
-          <w:sz w:val="24"/>
-          <w:szCs w:val="24"/>
-        </w:rPr>
-      </w:r>
-    </w:p>
-    <w:p>
-      <w:pPr>
-        <w:pStyle w:val="PreformattedText"/>
-        <w:rPr>
-          <w:b/>
-          <w:b/>
-          <w:bCs/>
-        </w:rPr>
-      </w:pPr>
-      <w:r>
-        <w:rPr>
-          <w:rFonts w:ascii="Liberation Serif" w:hAnsi="Liberation Serif"/>
-          <w:sz w:val="24"/>
-          <w:szCs w:val="24"/>
-        </w:rPr>
-      </w:r>
-    </w:p>
-    <w:p>
-      <w:pPr>
-        <w:pStyle w:val="PreformattedText"/>
-        <w:rPr>
-          <w:b/>
-          <w:b/>
-          <w:bCs/>
-        </w:rPr>
-      </w:pPr>
-      <w:r>
-        <w:rPr>
-          <w:rFonts w:ascii="Liberation Serif" w:hAnsi="Liberation Serif"/>
-          <w:sz w:val="24"/>
-          <w:szCs w:val="24"/>
-        </w:rPr>
-      </w:r>
-    </w:p>
-    <w:p>
-      <w:pPr>
-        <w:pStyle w:val="PreformattedText"/>
-        <w:rPr>
-          <w:b/>
-          <w:b/>
-          <w:bCs/>
-        </w:rPr>
-      </w:pPr>
-      <w:r>
-        <w:rPr>
-          <w:rFonts w:ascii="Liberation Serif" w:hAnsi="Liberation Serif"/>
-          <w:sz w:val="24"/>
-          <w:szCs w:val="24"/>
-        </w:rPr>
-      </w:r>
-    </w:p>
-    <w:p>
-      <w:pPr>
-        <w:pStyle w:val="PreformattedText"/>
-        <w:rPr>
-          <w:b/>
-          <w:b/>
-          <w:bCs/>
-        </w:rPr>
-      </w:pPr>
-      <w:r>
-        <w:rPr>
-          <w:rFonts w:ascii="Liberation Serif" w:hAnsi="Liberation Serif"/>
-          <w:sz w:val="24"/>
-          <w:szCs w:val="24"/>
-        </w:rPr>
-      </w:r>
-    </w:p>
-    <w:p>
-      <w:pPr>
-        <w:pStyle w:val="PreformattedText"/>
-        <w:rPr>
-          <w:b/>
-          <w:b/>
-          <w:bCs/>
-        </w:rPr>
-      </w:pPr>
-      <w:r>
-        <w:rPr>
-          <w:rFonts w:ascii="Liberation Serif" w:hAnsi="Liberation Serif"/>
-          <w:sz w:val="24"/>
-          <w:szCs w:val="24"/>
-        </w:rPr>
-      </w:r>
-    </w:p>
-    <w:p>
-      <w:pPr>
-        <w:pStyle w:val="PreformattedText"/>
-        <w:rPr>
-          <w:b/>
-          <w:b/>
-          <w:bCs/>
-        </w:rPr>
-      </w:pPr>
-      <w:r>
-        <w:rPr>
-          <w:rFonts w:ascii="Liberation Serif" w:hAnsi="Liberation Serif"/>
-          <w:sz w:val="24"/>
-          <w:szCs w:val="24"/>
-        </w:rPr>
-      </w:r>
-    </w:p>
-    <w:p>
-      <w:pPr>
-        <w:pStyle w:val="PreformattedText"/>
-        <w:rPr>
-          <w:b/>
-          <w:b/>
-          <w:bCs/>
-        </w:rPr>
-      </w:pPr>
-      <w:r>
-        <w:rPr>
-          <w:rFonts w:ascii="Liberation Serif" w:hAnsi="Liberation Serif"/>
-          <w:sz w:val="24"/>
-          <w:szCs w:val="24"/>
-        </w:rPr>
-      </w:r>
-    </w:p>
-    <w:p>
-      <w:pPr>
-        <w:pStyle w:val="PreformattedText"/>
-        <w:rPr>
-          <w:b/>
-          <w:b/>
-          <w:bCs/>
-        </w:rPr>
-      </w:pPr>
-      <w:r>
-        <w:rPr>
-          <w:rFonts w:ascii="Liberation Serif" w:hAnsi="Liberation Serif"/>
-          <w:sz w:val="24"/>
-          <w:szCs w:val="24"/>
-        </w:rPr>
-      </w:r>
-    </w:p>
-    <w:p>
-      <w:pPr>
-        <w:pStyle w:val="PreformattedText"/>
-        <w:rPr>
-          <w:b/>
-          <w:b/>
-          <w:bCs/>
-        </w:rPr>
-      </w:pPr>
-      <w:r>
-        <w:rPr>
-          <w:rFonts w:ascii="Liberation Serif" w:hAnsi="Liberation Serif"/>
-          <w:sz w:val="24"/>
-          <w:szCs w:val="24"/>
-        </w:rPr>
-      </w:r>
-    </w:p>
-    <w:p>
-      <w:pPr>
-        <w:pStyle w:val="PreformattedText"/>
-        <w:rPr>
-          <w:b/>
-          <w:b/>
-          <w:bCs/>
-        </w:rPr>
-      </w:pPr>
-      <w:r>
-        <w:rPr>
-          <w:rFonts w:ascii="Liberation Serif" w:hAnsi="Liberation Serif"/>
-          <w:sz w:val="24"/>
-          <w:szCs w:val="24"/>
-        </w:rPr>
-      </w:r>
-    </w:p>
-    <w:p>
-      <w:pPr>
-        <w:pStyle w:val="PreformattedText"/>
-        <w:rPr>
-          <w:b/>
-          <w:b/>
-          <w:bCs/>
-        </w:rPr>
-      </w:pPr>
-      <w:r>
-        <w:rPr>
-          <w:rFonts w:ascii="Liberation Serif" w:hAnsi="Liberation Serif"/>
-          <w:sz w:val="24"/>
-          <w:szCs w:val="24"/>
-        </w:rPr>
-      </w:r>
-    </w:p>
-    <w:p>
-      <w:pPr>
-        <w:pStyle w:val="PreformattedText"/>
-        <w:rPr>
-          <w:b/>
-          <w:b/>
-          <w:bCs/>
-        </w:rPr>
-      </w:pPr>
-      <w:r>
-        <w:rPr>
-          <w:rFonts w:ascii="Liberation Serif" w:hAnsi="Liberation Serif"/>
-          <w:sz w:val="24"/>
-          <w:szCs w:val="24"/>
+          <w:b/>
+          <w:bCs/>
+        </w:rPr>
+      </w:r>
+    </w:p>
+    <w:p>
+      <w:pPr>
+        <w:pStyle w:val="PreformattedText"/>
+        <w:rPr>
+          <w:b/>
+          <w:b/>
+          <w:bCs/>
+        </w:rPr>
+      </w:pPr>
+      <w:r>
+        <w:rPr>
+          <w:b/>
+          <w:bCs/>
+        </w:rPr>
+      </w:r>
+    </w:p>
+    <w:p>
+      <w:pPr>
+        <w:pStyle w:val="PreformattedText"/>
+        <w:rPr>
+          <w:b/>
+          <w:b/>
+          <w:bCs/>
+        </w:rPr>
+      </w:pPr>
+      <w:r>
+        <w:rPr>
+          <w:b/>
+          <w:bCs/>
+        </w:rPr>
+      </w:r>
+    </w:p>
+    <w:p>
+      <w:pPr>
+        <w:pStyle w:val="PreformattedText"/>
+        <w:rPr>
+          <w:b/>
+          <w:b/>
+          <w:bCs/>
+        </w:rPr>
+      </w:pPr>
+      <w:r>
+        <w:rPr>
+          <w:b/>
+          <w:bCs/>
+        </w:rPr>
+      </w:r>
+    </w:p>
+    <w:p>
+      <w:pPr>
+        <w:pStyle w:val="PreformattedText"/>
+        <w:rPr>
+          <w:b/>
+          <w:b/>
+          <w:bCs/>
+        </w:rPr>
+      </w:pPr>
+      <w:r>
+        <w:rPr>
+          <w:b/>
+          <w:bCs/>
+        </w:rPr>
+      </w:r>
+    </w:p>
+    <w:p>
+      <w:pPr>
+        <w:pStyle w:val="PreformattedText"/>
+        <w:rPr>
+          <w:b/>
+          <w:b/>
+          <w:bCs/>
+        </w:rPr>
+      </w:pPr>
+      <w:r>
+        <w:rPr>
+          <w:b/>
+          <w:bCs/>
+        </w:rPr>
+      </w:r>
+    </w:p>
+    <w:p>
+      <w:pPr>
+        <w:pStyle w:val="PreformattedText"/>
+        <w:rPr>
+          <w:b/>
+          <w:b/>
+          <w:bCs/>
+        </w:rPr>
+      </w:pPr>
+      <w:r>
+        <w:rPr>
+          <w:b/>
+          <w:bCs/>
+        </w:rPr>
+      </w:r>
+    </w:p>
+    <w:p>
+      <w:pPr>
+        <w:pStyle w:val="PreformattedText"/>
+        <w:rPr>
+          <w:b/>
+          <w:b/>
+          <w:bCs/>
+        </w:rPr>
+      </w:pPr>
+      <w:r>
+        <w:rPr>
+          <w:b/>
+          <w:bCs/>
+        </w:rPr>
+      </w:r>
+    </w:p>
+    <w:p>
+      <w:pPr>
+        <w:pStyle w:val="PreformattedText"/>
+        <w:rPr>
+          <w:b/>
+          <w:b/>
+          <w:bCs/>
+        </w:rPr>
+      </w:pPr>
+      <w:r>
+        <w:rPr>
+          <w:b/>
+          <w:bCs/>
+        </w:rPr>
+      </w:r>
+    </w:p>
+    <w:p>
+      <w:pPr>
+        <w:pStyle w:val="PreformattedText"/>
+        <w:rPr>
+          <w:b/>
+          <w:b/>
+          <w:bCs/>
+        </w:rPr>
+      </w:pPr>
+      <w:r>
+        <w:rPr>
+          <w:b/>
+          <w:bCs/>
+        </w:rPr>
+      </w:r>
+    </w:p>
+    <w:p>
+      <w:pPr>
+        <w:pStyle w:val="PreformattedText"/>
+        <w:rPr>
+          <w:b/>
+          <w:b/>
+          <w:bCs/>
+        </w:rPr>
+      </w:pPr>
+      <w:r>
+        <w:rPr>
+          <w:b/>
+          <w:bCs/>
+        </w:rPr>
+      </w:r>
+    </w:p>
+    <w:p>
+      <w:pPr>
+        <w:pStyle w:val="PreformattedText"/>
+        <w:rPr>
+          <w:b/>
+          <w:b/>
+          <w:bCs/>
+        </w:rPr>
+      </w:pPr>
+      <w:r>
+        <w:rPr>
+          <w:b/>
+          <w:bCs/>
+        </w:rPr>
+      </w:r>
+    </w:p>
+    <w:p>
+      <w:pPr>
+        <w:pStyle w:val="PreformattedText"/>
+        <w:rPr>
+          <w:b/>
+          <w:b/>
+          <w:bCs/>
+        </w:rPr>
+      </w:pPr>
+      <w:r>
+        <w:rPr>
+          <w:b/>
+          <w:bCs/>
+        </w:rPr>
+      </w:r>
+    </w:p>
+    <w:p>
+      <w:pPr>
+        <w:pStyle w:val="PreformattedText"/>
+        <w:rPr>
+          <w:b/>
+          <w:b/>
+          <w:bCs/>
+        </w:rPr>
+      </w:pPr>
+      <w:r>
+        <w:rPr>
+          <w:b/>
+          <w:bCs/>
+        </w:rPr>
+      </w:r>
+    </w:p>
+    <w:p>
+      <w:pPr>
+        <w:pStyle w:val="PreformattedText"/>
+        <w:rPr>
+          <w:b/>
+          <w:b/>
+          <w:bCs/>
+        </w:rPr>
+      </w:pPr>
+      <w:r>
+        <w:rPr>
+          <w:b/>
+          <w:bCs/>
+        </w:rPr>
+      </w:r>
+    </w:p>
+    <w:p>
+      <w:pPr>
+        <w:pStyle w:val="PreformattedText"/>
+        <w:rPr>
+          <w:b/>
+          <w:b/>
+          <w:bCs/>
+        </w:rPr>
+      </w:pPr>
+      <w:r>
+        <w:rPr>
+          <w:b/>
+          <w:bCs/>
+        </w:rPr>
+      </w:r>
+    </w:p>
+    <w:p>
+      <w:pPr>
+        <w:pStyle w:val="PreformattedText"/>
+        <w:rPr>
+          <w:b/>
+          <w:b/>
+          <w:bCs/>
+        </w:rPr>
+      </w:pPr>
+      <w:r>
+        <w:rPr>
+          <w:b/>
+          <w:bCs/>
         </w:rPr>
       </w:r>
     </w:p>
@@ -8390,17 +8419,7 @@
           <w:sz w:val="24"/>
           <w:szCs w:val="24"/>
         </w:rPr>
-        <w:t xml:space="preserve">The central limit theorem says </w:t>
-      </w:r>
-      <w:r>
-        <w:rPr>
-          <w:rFonts w:ascii="Liberation Serif" w:hAnsi="Liberation Serif"/>
-          <w:i w:val="false"/>
-          <w:iCs w:val="false"/>
-          <w:sz w:val="24"/>
-          <w:szCs w:val="24"/>
-        </w:rPr>
-        <w:t>that for sample sizes n&gt;30 the sample mean X has an approximate normal distribution.  So if we would plot means from sample sizes n&gt;30 they would plot in an approximate normal distribution. In the first plot of part c we could see how the values are distributed. Since the sample size is 1, the mean is exactly the value of the sample.</w:t>
+        <w:t>The central limit theorem says that for sample sizes n&gt;30 the sample mean X has an approximate normal distribution.  So if we would plot means from sample sizes n&gt;30 they would plot in an approximate normal distribution. In the first plot of part c we could see how the values are distributed. Since the sample size is 1, the mean is exactly the value of the sample.</w:t>
       </w:r>
     </w:p>
     <w:p>
@@ -8445,17 +8464,7 @@
           <w:sz w:val="24"/>
           <w:szCs w:val="24"/>
         </w:rPr>
-        <w:t xml:space="preserve">When plotting the means of samples of size 8 we clearly see a </w:t>
-      </w:r>
-      <w:r>
-        <w:rPr>
-          <w:rFonts w:ascii="Liberation Serif" w:hAnsi="Liberation Serif"/>
-          <w:i w:val="false"/>
-          <w:iCs w:val="false"/>
-          <w:sz w:val="24"/>
-          <w:szCs w:val="24"/>
-        </w:rPr>
-        <w:t xml:space="preserve">bell curve forming. However, the standard deviation is too large for the normal distribution as stated in the CLT (because n&lt;30). </w:t>
+        <w:t xml:space="preserve">When plotting the means of samples of size 8 we clearly see a bell curve forming. However, the standard deviation is too large for the normal distribution as stated in the CLT (because n&lt;30). </w:t>
       </w:r>
     </w:p>
     <w:p>
@@ -8512,645 +8521,605 @@
           <w:sz w:val="24"/>
           <w:szCs w:val="24"/>
         </w:rPr>
-        <w:t xml:space="preserve">The means of samples with size 64 and 256 ,respectively, should be (according to the CLT)  </w:t>
-      </w:r>
-      <w:r>
-        <w:rPr>
-          <w:rFonts w:ascii="Liberation Serif" w:hAnsi="Liberation Serif"/>
-          <w:sz w:val="24"/>
-          <w:szCs w:val="24"/>
-        </w:rPr>
-        <w:t>approximate normal distributions. As we can see, the bottom plots do meet al requirements of a normal distribution and therefore illustrate the central limit theorem.</w:t>
-      </w:r>
-    </w:p>
-    <w:p>
-      <w:pPr>
-        <w:pStyle w:val="PreformattedText"/>
-        <w:rPr>
-          <w:rFonts w:ascii="Liberation Serif" w:hAnsi="Liberation Serif"/>
-          <w:sz w:val="24"/>
-          <w:szCs w:val="24"/>
-        </w:rPr>
-      </w:pPr>
-      <w:r>
-        <w:rPr>
-          <w:rFonts w:ascii="Liberation Serif" w:hAnsi="Liberation Serif"/>
-          <w:sz w:val="24"/>
-          <w:szCs w:val="24"/>
-        </w:rPr>
-      </w:r>
-    </w:p>
-    <w:p>
-      <w:pPr>
-        <w:pStyle w:val="PreformattedText"/>
-        <w:rPr>
-          <w:rFonts w:ascii="Liberation Serif" w:hAnsi="Liberation Serif"/>
-          <w:sz w:val="24"/>
-          <w:szCs w:val="24"/>
-        </w:rPr>
-      </w:pPr>
-      <w:r>
-        <w:rPr>
-          <w:rFonts w:ascii="Liberation Serif" w:hAnsi="Liberation Serif"/>
-          <w:sz w:val="24"/>
-          <w:szCs w:val="24"/>
-        </w:rPr>
-      </w:r>
-    </w:p>
-    <w:p>
-      <w:pPr>
-        <w:pStyle w:val="PreformattedText"/>
-        <w:rPr>
-          <w:rFonts w:ascii="Liberation Serif" w:hAnsi="Liberation Serif"/>
-          <w:sz w:val="24"/>
-          <w:szCs w:val="24"/>
-        </w:rPr>
-      </w:pPr>
-      <w:r>
-        <w:rPr>
-          <w:rFonts w:ascii="Liberation Serif" w:hAnsi="Liberation Serif"/>
-          <w:sz w:val="24"/>
-          <w:szCs w:val="24"/>
-        </w:rPr>
-      </w:r>
-    </w:p>
-    <w:p>
-      <w:pPr>
-        <w:pStyle w:val="PreformattedText"/>
-        <w:rPr>
-          <w:rFonts w:ascii="Liberation Serif" w:hAnsi="Liberation Serif"/>
-          <w:sz w:val="24"/>
-          <w:szCs w:val="24"/>
-        </w:rPr>
-      </w:pPr>
-      <w:r>
-        <w:rPr>
-          <w:rFonts w:ascii="Liberation Serif" w:hAnsi="Liberation Serif"/>
-          <w:sz w:val="24"/>
-          <w:szCs w:val="24"/>
-        </w:rPr>
-      </w:r>
-    </w:p>
-    <w:p>
-      <w:pPr>
-        <w:pStyle w:val="PreformattedText"/>
-        <w:rPr>
-          <w:rFonts w:ascii="Liberation Serif" w:hAnsi="Liberation Serif"/>
-          <w:sz w:val="24"/>
-          <w:szCs w:val="24"/>
-        </w:rPr>
-      </w:pPr>
-      <w:r>
-        <w:rPr>
-          <w:rFonts w:ascii="Liberation Serif" w:hAnsi="Liberation Serif"/>
-          <w:sz w:val="24"/>
-          <w:szCs w:val="24"/>
-        </w:rPr>
-      </w:r>
-    </w:p>
-    <w:p>
-      <w:pPr>
-        <w:pStyle w:val="PreformattedText"/>
-        <w:rPr>
-          <w:rFonts w:ascii="Liberation Serif" w:hAnsi="Liberation Serif"/>
-          <w:sz w:val="24"/>
-          <w:szCs w:val="24"/>
-        </w:rPr>
-      </w:pPr>
-      <w:r>
-        <w:rPr>
-          <w:rFonts w:ascii="Liberation Serif" w:hAnsi="Liberation Serif"/>
-          <w:sz w:val="24"/>
-          <w:szCs w:val="24"/>
-        </w:rPr>
-      </w:r>
-    </w:p>
-    <w:p>
-      <w:pPr>
-        <w:pStyle w:val="PreformattedText"/>
-        <w:rPr>
-          <w:rFonts w:ascii="Liberation Serif" w:hAnsi="Liberation Serif"/>
-          <w:sz w:val="24"/>
-          <w:szCs w:val="24"/>
-        </w:rPr>
-      </w:pPr>
-      <w:r>
-        <w:rPr>
-          <w:rFonts w:ascii="Liberation Serif" w:hAnsi="Liberation Serif"/>
-          <w:sz w:val="24"/>
-          <w:szCs w:val="24"/>
-        </w:rPr>
-      </w:r>
-    </w:p>
-    <w:p>
-      <w:pPr>
-        <w:pStyle w:val="PreformattedText"/>
-        <w:rPr>
-          <w:rFonts w:ascii="Liberation Serif" w:hAnsi="Liberation Serif"/>
-          <w:sz w:val="24"/>
-          <w:szCs w:val="24"/>
-        </w:rPr>
-      </w:pPr>
-      <w:r>
-        <w:rPr>
-          <w:rFonts w:ascii="Liberation Serif" w:hAnsi="Liberation Serif"/>
-          <w:sz w:val="24"/>
-          <w:szCs w:val="24"/>
-        </w:rPr>
-      </w:r>
-    </w:p>
-    <w:p>
-      <w:pPr>
-        <w:pStyle w:val="PreformattedText"/>
-        <w:rPr>
-          <w:rFonts w:ascii="Liberation Serif" w:hAnsi="Liberation Serif"/>
-          <w:sz w:val="24"/>
-          <w:szCs w:val="24"/>
-        </w:rPr>
-      </w:pPr>
-      <w:r>
-        <w:rPr>
-          <w:rFonts w:ascii="Liberation Serif" w:hAnsi="Liberation Serif"/>
-          <w:sz w:val="24"/>
-          <w:szCs w:val="24"/>
-        </w:rPr>
-      </w:r>
-    </w:p>
-    <w:p>
-      <w:pPr>
-        <w:pStyle w:val="PreformattedText"/>
-        <w:rPr>
-          <w:rFonts w:ascii="Liberation Serif" w:hAnsi="Liberation Serif"/>
-          <w:sz w:val="24"/>
-          <w:szCs w:val="24"/>
-        </w:rPr>
-      </w:pPr>
-      <w:r>
-        <w:rPr>
-          <w:rFonts w:ascii="Liberation Serif" w:hAnsi="Liberation Serif"/>
-          <w:sz w:val="24"/>
-          <w:szCs w:val="24"/>
-        </w:rPr>
-      </w:r>
-    </w:p>
-    <w:p>
-      <w:pPr>
-        <w:pStyle w:val="PreformattedText"/>
-        <w:rPr>
-          <w:rFonts w:ascii="Liberation Serif" w:hAnsi="Liberation Serif"/>
-          <w:sz w:val="24"/>
-          <w:szCs w:val="24"/>
-        </w:rPr>
-      </w:pPr>
-      <w:r>
-        <w:rPr>
-          <w:rFonts w:ascii="Liberation Serif" w:hAnsi="Liberation Serif"/>
-          <w:sz w:val="24"/>
-          <w:szCs w:val="24"/>
-        </w:rPr>
-      </w:r>
-    </w:p>
-    <w:p>
-      <w:pPr>
-        <w:pStyle w:val="PreformattedText"/>
-        <w:rPr>
-          <w:rFonts w:ascii="Liberation Serif" w:hAnsi="Liberation Serif"/>
-          <w:sz w:val="24"/>
-          <w:szCs w:val="24"/>
-        </w:rPr>
-      </w:pPr>
-      <w:r>
-        <w:rPr>
-          <w:rFonts w:ascii="Liberation Serif" w:hAnsi="Liberation Serif"/>
-          <w:sz w:val="24"/>
-          <w:szCs w:val="24"/>
-        </w:rPr>
-      </w:r>
-    </w:p>
-    <w:p>
-      <w:pPr>
-        <w:pStyle w:val="PreformattedText"/>
-        <w:rPr>
-          <w:rFonts w:ascii="Liberation Serif" w:hAnsi="Liberation Serif"/>
-          <w:sz w:val="24"/>
-          <w:szCs w:val="24"/>
-        </w:rPr>
-      </w:pPr>
-      <w:r>
-        <w:rPr>
-          <w:rFonts w:ascii="Liberation Serif" w:hAnsi="Liberation Serif"/>
-          <w:sz w:val="24"/>
-          <w:szCs w:val="24"/>
-        </w:rPr>
-      </w:r>
-    </w:p>
-    <w:p>
-      <w:pPr>
-        <w:pStyle w:val="PreformattedText"/>
-        <w:rPr>
-          <w:rFonts w:ascii="Liberation Serif" w:hAnsi="Liberation Serif"/>
-          <w:sz w:val="24"/>
-          <w:szCs w:val="24"/>
-        </w:rPr>
-      </w:pPr>
-      <w:r>
-        <w:rPr>
-          <w:rFonts w:ascii="Liberation Serif" w:hAnsi="Liberation Serif"/>
-          <w:sz w:val="24"/>
-          <w:szCs w:val="24"/>
-        </w:rPr>
-      </w:r>
-    </w:p>
-    <w:p>
-      <w:pPr>
-        <w:pStyle w:val="PreformattedText"/>
-        <w:rPr>
-          <w:rFonts w:ascii="Liberation Serif" w:hAnsi="Liberation Serif"/>
-          <w:sz w:val="24"/>
-          <w:szCs w:val="24"/>
-        </w:rPr>
-      </w:pPr>
-      <w:r>
-        <w:rPr>
-          <w:rFonts w:ascii="Liberation Serif" w:hAnsi="Liberation Serif"/>
-          <w:sz w:val="24"/>
-          <w:szCs w:val="24"/>
-        </w:rPr>
-      </w:r>
-    </w:p>
-    <w:p>
-      <w:pPr>
-        <w:pStyle w:val="PreformattedText"/>
-        <w:rPr>
-          <w:rFonts w:ascii="Liberation Serif" w:hAnsi="Liberation Serif"/>
-          <w:sz w:val="24"/>
-          <w:szCs w:val="24"/>
-        </w:rPr>
-      </w:pPr>
-      <w:r>
-        <w:rPr>
-          <w:rFonts w:ascii="Liberation Serif" w:hAnsi="Liberation Serif"/>
-          <w:sz w:val="24"/>
-          <w:szCs w:val="24"/>
-        </w:rPr>
-      </w:r>
-    </w:p>
-    <w:p>
-      <w:pPr>
-        <w:pStyle w:val="PreformattedText"/>
-        <w:rPr>
-          <w:rFonts w:ascii="Liberation Serif" w:hAnsi="Liberation Serif"/>
-          <w:sz w:val="24"/>
-          <w:szCs w:val="24"/>
-        </w:rPr>
-      </w:pPr>
-      <w:r>
-        <w:rPr>
-          <w:rFonts w:ascii="Liberation Serif" w:hAnsi="Liberation Serif"/>
-          <w:sz w:val="24"/>
-          <w:szCs w:val="24"/>
-        </w:rPr>
-      </w:r>
-    </w:p>
-    <w:p>
-      <w:pPr>
-        <w:pStyle w:val="PreformattedText"/>
-        <w:rPr>
-          <w:rFonts w:ascii="Liberation Serif" w:hAnsi="Liberation Serif"/>
-          <w:sz w:val="24"/>
-          <w:szCs w:val="24"/>
-        </w:rPr>
-      </w:pPr>
-      <w:r>
-        <w:rPr>
-          <w:rFonts w:ascii="Liberation Serif" w:hAnsi="Liberation Serif"/>
-          <w:sz w:val="24"/>
-          <w:szCs w:val="24"/>
-        </w:rPr>
-      </w:r>
-    </w:p>
-    <w:p>
-      <w:pPr>
-        <w:pStyle w:val="PreformattedText"/>
-        <w:rPr>
-          <w:rFonts w:ascii="Liberation Serif" w:hAnsi="Liberation Serif"/>
-          <w:sz w:val="24"/>
-          <w:szCs w:val="24"/>
-        </w:rPr>
-      </w:pPr>
-      <w:r>
-        <w:rPr>
-          <w:rFonts w:ascii="Liberation Serif" w:hAnsi="Liberation Serif"/>
-          <w:sz w:val="24"/>
-          <w:szCs w:val="24"/>
-        </w:rPr>
-      </w:r>
-    </w:p>
-    <w:p>
-      <w:pPr>
-        <w:pStyle w:val="PreformattedText"/>
-        <w:rPr>
-          <w:rFonts w:ascii="Liberation Serif" w:hAnsi="Liberation Serif"/>
-          <w:sz w:val="24"/>
-          <w:szCs w:val="24"/>
-        </w:rPr>
-      </w:pPr>
-      <w:r>
-        <w:rPr>
-          <w:rFonts w:ascii="Liberation Serif" w:hAnsi="Liberation Serif"/>
-          <w:sz w:val="24"/>
-          <w:szCs w:val="24"/>
-        </w:rPr>
-      </w:r>
-    </w:p>
-    <w:p>
-      <w:pPr>
-        <w:pStyle w:val="PreformattedText"/>
-        <w:rPr>
-          <w:rFonts w:ascii="Liberation Serif" w:hAnsi="Liberation Serif"/>
-          <w:sz w:val="24"/>
-          <w:szCs w:val="24"/>
-        </w:rPr>
-      </w:pPr>
-      <w:r>
-        <w:rPr>
-          <w:rFonts w:ascii="Liberation Serif" w:hAnsi="Liberation Serif"/>
-          <w:sz w:val="24"/>
-          <w:szCs w:val="24"/>
-        </w:rPr>
-      </w:r>
-    </w:p>
-    <w:p>
-      <w:pPr>
-        <w:pStyle w:val="PreformattedText"/>
-        <w:rPr>
-          <w:rFonts w:ascii="Liberation Serif" w:hAnsi="Liberation Serif"/>
-          <w:sz w:val="24"/>
-          <w:szCs w:val="24"/>
-        </w:rPr>
-      </w:pPr>
-      <w:r>
-        <w:rPr>
-          <w:rFonts w:ascii="Liberation Serif" w:hAnsi="Liberation Serif"/>
-          <w:sz w:val="24"/>
-          <w:szCs w:val="24"/>
-        </w:rPr>
-      </w:r>
-    </w:p>
-    <w:p>
-      <w:pPr>
-        <w:pStyle w:val="PreformattedText"/>
-        <w:rPr>
-          <w:rFonts w:ascii="Liberation Serif" w:hAnsi="Liberation Serif"/>
-          <w:sz w:val="24"/>
-          <w:szCs w:val="24"/>
-        </w:rPr>
-      </w:pPr>
-      <w:r>
-        <w:rPr>
-          <w:rFonts w:ascii="Liberation Serif" w:hAnsi="Liberation Serif"/>
-          <w:sz w:val="24"/>
-          <w:szCs w:val="24"/>
-        </w:rPr>
-      </w:r>
-    </w:p>
-    <w:p>
-      <w:pPr>
-        <w:pStyle w:val="PreformattedText"/>
-        <w:rPr>
-          <w:rFonts w:ascii="Liberation Serif" w:hAnsi="Liberation Serif"/>
-          <w:sz w:val="24"/>
-          <w:szCs w:val="24"/>
-        </w:rPr>
-      </w:pPr>
-      <w:r>
-        <w:rPr>
-          <w:rFonts w:ascii="Liberation Serif" w:hAnsi="Liberation Serif"/>
-          <w:sz w:val="24"/>
-          <w:szCs w:val="24"/>
-        </w:rPr>
-      </w:r>
-    </w:p>
-    <w:p>
-      <w:pPr>
-        <w:pStyle w:val="PreformattedText"/>
-        <w:rPr>
-          <w:rFonts w:ascii="Liberation Serif" w:hAnsi="Liberation Serif"/>
-          <w:sz w:val="24"/>
-          <w:szCs w:val="24"/>
-        </w:rPr>
-      </w:pPr>
-      <w:r>
-        <w:rPr>
-          <w:rFonts w:ascii="Liberation Serif" w:hAnsi="Liberation Serif"/>
-          <w:sz w:val="24"/>
-          <w:szCs w:val="24"/>
-        </w:rPr>
-      </w:r>
-    </w:p>
-    <w:p>
-      <w:pPr>
-        <w:pStyle w:val="PreformattedText"/>
-        <w:rPr>
-          <w:rFonts w:ascii="Liberation Serif" w:hAnsi="Liberation Serif"/>
-          <w:sz w:val="24"/>
-          <w:szCs w:val="24"/>
-        </w:rPr>
-      </w:pPr>
-      <w:r>
-        <w:rPr>
-          <w:rFonts w:ascii="Liberation Serif" w:hAnsi="Liberation Serif"/>
-          <w:sz w:val="24"/>
-          <w:szCs w:val="24"/>
-        </w:rPr>
-      </w:r>
-    </w:p>
-    <w:p>
-      <w:pPr>
-        <w:pStyle w:val="PreformattedText"/>
-        <w:rPr>
-          <w:rFonts w:ascii="Liberation Serif" w:hAnsi="Liberation Serif"/>
-          <w:sz w:val="24"/>
-          <w:szCs w:val="24"/>
-        </w:rPr>
-      </w:pPr>
-      <w:r>
-        <w:rPr>
-          <w:rFonts w:ascii="Liberation Serif" w:hAnsi="Liberation Serif"/>
-          <w:sz w:val="24"/>
-          <w:szCs w:val="24"/>
-        </w:rPr>
-      </w:r>
-    </w:p>
-    <w:p>
-      <w:pPr>
-        <w:pStyle w:val="PreformattedText"/>
-        <w:rPr>
-          <w:rFonts w:ascii="Liberation Serif" w:hAnsi="Liberation Serif"/>
-          <w:sz w:val="24"/>
-          <w:szCs w:val="24"/>
-        </w:rPr>
-      </w:pPr>
-      <w:r>
-        <w:rPr>
-          <w:rFonts w:ascii="Liberation Serif" w:hAnsi="Liberation Serif"/>
-          <w:sz w:val="24"/>
-          <w:szCs w:val="24"/>
-        </w:rPr>
-      </w:r>
-    </w:p>
-    <w:p>
-      <w:pPr>
-        <w:pStyle w:val="PreformattedText"/>
-        <w:rPr>
-          <w:rFonts w:ascii="Liberation Serif" w:hAnsi="Liberation Serif"/>
-          <w:sz w:val="24"/>
-          <w:szCs w:val="24"/>
-        </w:rPr>
-      </w:pPr>
-      <w:r>
-        <w:rPr>
-          <w:rFonts w:ascii="Liberation Serif" w:hAnsi="Liberation Serif"/>
-          <w:sz w:val="24"/>
-          <w:szCs w:val="24"/>
-        </w:rPr>
-      </w:r>
-    </w:p>
-    <w:p>
-      <w:pPr>
-        <w:pStyle w:val="PreformattedText"/>
-        <w:rPr>
-          <w:rFonts w:ascii="Liberation Serif" w:hAnsi="Liberation Serif"/>
-          <w:sz w:val="24"/>
-          <w:szCs w:val="24"/>
-        </w:rPr>
-      </w:pPr>
-      <w:r>
-        <w:rPr>
-          <w:rFonts w:ascii="Liberation Serif" w:hAnsi="Liberation Serif"/>
-          <w:sz w:val="24"/>
-          <w:szCs w:val="24"/>
-        </w:rPr>
-      </w:r>
-    </w:p>
-    <w:p>
-      <w:pPr>
-        <w:pStyle w:val="PreformattedText"/>
-        <w:rPr>
-          <w:rFonts w:ascii="Liberation Serif" w:hAnsi="Liberation Serif"/>
-          <w:sz w:val="24"/>
-          <w:szCs w:val="24"/>
-        </w:rPr>
-      </w:pPr>
-      <w:r>
-        <w:rPr>
-          <w:rFonts w:ascii="Liberation Serif" w:hAnsi="Liberation Serif"/>
-          <w:sz w:val="24"/>
-          <w:szCs w:val="24"/>
-        </w:rPr>
-      </w:r>
-    </w:p>
-    <w:p>
-      <w:pPr>
-        <w:pStyle w:val="PreformattedText"/>
-        <w:rPr>
-          <w:rFonts w:ascii="Liberation Serif" w:hAnsi="Liberation Serif"/>
-          <w:sz w:val="24"/>
-          <w:szCs w:val="24"/>
-        </w:rPr>
-      </w:pPr>
-      <w:r>
-        <w:rPr>
-          <w:rFonts w:ascii="Liberation Serif" w:hAnsi="Liberation Serif"/>
-          <w:sz w:val="24"/>
-          <w:szCs w:val="24"/>
-        </w:rPr>
-      </w:r>
-    </w:p>
-    <w:p>
-      <w:pPr>
-        <w:pStyle w:val="PreformattedText"/>
-        <w:rPr>
-          <w:rFonts w:ascii="Liberation Serif" w:hAnsi="Liberation Serif"/>
-          <w:sz w:val="24"/>
-          <w:szCs w:val="24"/>
-        </w:rPr>
-      </w:pPr>
-      <w:r>
-        <w:rPr>
-          <w:rFonts w:ascii="Liberation Serif" w:hAnsi="Liberation Serif"/>
-          <w:sz w:val="24"/>
-          <w:szCs w:val="24"/>
-        </w:rPr>
-      </w:r>
-    </w:p>
-    <w:p>
-      <w:pPr>
-        <w:pStyle w:val="PreformattedText"/>
-        <w:rPr>
-          <w:rFonts w:ascii="Liberation Serif" w:hAnsi="Liberation Serif"/>
-          <w:sz w:val="24"/>
-          <w:szCs w:val="24"/>
-        </w:rPr>
-      </w:pPr>
-      <w:r>
-        <w:rPr>
-          <w:rFonts w:ascii="Liberation Serif" w:hAnsi="Liberation Serif"/>
-          <w:sz w:val="24"/>
-          <w:szCs w:val="24"/>
-        </w:rPr>
-      </w:r>
-    </w:p>
-    <w:p>
-      <w:pPr>
-        <w:pStyle w:val="PreformattedText"/>
-        <w:rPr>
-          <w:rFonts w:ascii="Liberation Serif" w:hAnsi="Liberation Serif"/>
-          <w:sz w:val="24"/>
-          <w:szCs w:val="24"/>
-        </w:rPr>
-      </w:pPr>
-      <w:r>
-        <w:rPr>
-          <w:rFonts w:ascii="Liberation Serif" w:hAnsi="Liberation Serif"/>
-          <w:sz w:val="24"/>
-          <w:szCs w:val="24"/>
-        </w:rPr>
-      </w:r>
-    </w:p>
-    <w:p>
-      <w:pPr>
-        <w:pStyle w:val="PreformattedText"/>
-        <w:rPr>
-          <w:rFonts w:ascii="Liberation Serif" w:hAnsi="Liberation Serif"/>
-          <w:sz w:val="24"/>
-          <w:szCs w:val="24"/>
-        </w:rPr>
-      </w:pPr>
-      <w:r>
-        <w:rPr>
-          <w:rFonts w:ascii="Liberation Serif" w:hAnsi="Liberation Serif"/>
-          <w:sz w:val="24"/>
-          <w:szCs w:val="24"/>
-        </w:rPr>
-      </w:r>
-    </w:p>
-    <w:p>
-      <w:pPr>
-        <w:pStyle w:val="PreformattedText"/>
-        <w:rPr>
-          <w:rFonts w:ascii="Liberation Serif" w:hAnsi="Liberation Serif"/>
-          <w:sz w:val="24"/>
-          <w:szCs w:val="24"/>
-        </w:rPr>
-      </w:pPr>
-      <w:r>
-        <w:rPr>
-          <w:rFonts w:ascii="Liberation Serif" w:hAnsi="Liberation Serif"/>
-          <w:sz w:val="24"/>
-          <w:szCs w:val="24"/>
-        </w:rPr>
-        <w:t>Appendix:</w:t>
+        <w:t>The means of samples with size 64 and 256 ,respectively, should be (according to the CLT)  approximate normal distributions. As we can see, the bottom plots do meet al requirements of a normal distribution and therefore illustrate the central limit theorem.</w:t>
+      </w:r>
+    </w:p>
+    <w:p>
+      <w:pPr>
+        <w:pStyle w:val="PreformattedText"/>
+        <w:rPr>
+          <w:rFonts w:ascii="Liberation Serif" w:hAnsi="Liberation Serif"/>
+          <w:sz w:val="24"/>
+          <w:szCs w:val="24"/>
+        </w:rPr>
+      </w:pPr>
+      <w:r>
+        <w:rPr>
+          <w:rFonts w:ascii="Liberation Serif" w:hAnsi="Liberation Serif"/>
+          <w:sz w:val="24"/>
+          <w:szCs w:val="24"/>
+        </w:rPr>
+      </w:r>
+    </w:p>
+    <w:p>
+      <w:pPr>
+        <w:pStyle w:val="PreformattedText"/>
+        <w:rPr>
+          <w:rFonts w:ascii="Liberation Serif" w:hAnsi="Liberation Serif"/>
+          <w:sz w:val="24"/>
+          <w:szCs w:val="24"/>
+        </w:rPr>
+      </w:pPr>
+      <w:r>
+        <w:rPr>
+          <w:rFonts w:ascii="Liberation Serif" w:hAnsi="Liberation Serif"/>
+          <w:sz w:val="24"/>
+          <w:szCs w:val="24"/>
+        </w:rPr>
+      </w:r>
+    </w:p>
+    <w:p>
+      <w:pPr>
+        <w:pStyle w:val="PreformattedText"/>
+        <w:rPr>
+          <w:rFonts w:ascii="Liberation Serif" w:hAnsi="Liberation Serif"/>
+          <w:sz w:val="24"/>
+          <w:szCs w:val="24"/>
+        </w:rPr>
+      </w:pPr>
+      <w:r>
+        <w:rPr>
+          <w:rFonts w:ascii="Liberation Serif" w:hAnsi="Liberation Serif"/>
+          <w:sz w:val="24"/>
+          <w:szCs w:val="24"/>
+        </w:rPr>
+      </w:r>
+    </w:p>
+    <w:p>
+      <w:pPr>
+        <w:pStyle w:val="PreformattedText"/>
+        <w:rPr>
+          <w:rFonts w:ascii="Liberation Serif" w:hAnsi="Liberation Serif"/>
+          <w:sz w:val="24"/>
+          <w:szCs w:val="24"/>
+        </w:rPr>
+      </w:pPr>
+      <w:r>
+        <w:rPr>
+          <w:rFonts w:ascii="Liberation Serif" w:hAnsi="Liberation Serif"/>
+          <w:sz w:val="24"/>
+          <w:szCs w:val="24"/>
+        </w:rPr>
+      </w:r>
+    </w:p>
+    <w:p>
+      <w:pPr>
+        <w:pStyle w:val="PreformattedText"/>
+        <w:rPr>
+          <w:rFonts w:ascii="Liberation Serif" w:hAnsi="Liberation Serif"/>
+          <w:sz w:val="24"/>
+          <w:szCs w:val="24"/>
+        </w:rPr>
+      </w:pPr>
+      <w:r>
+        <w:rPr>
+          <w:rFonts w:ascii="Liberation Serif" w:hAnsi="Liberation Serif"/>
+          <w:sz w:val="24"/>
+          <w:szCs w:val="24"/>
+        </w:rPr>
+      </w:r>
+    </w:p>
+    <w:p>
+      <w:pPr>
+        <w:pStyle w:val="PreformattedText"/>
+        <w:rPr>
+          <w:rFonts w:ascii="Liberation Serif" w:hAnsi="Liberation Serif"/>
+          <w:sz w:val="24"/>
+          <w:szCs w:val="24"/>
+        </w:rPr>
+      </w:pPr>
+      <w:r>
+        <w:rPr>
+          <w:rFonts w:ascii="Liberation Serif" w:hAnsi="Liberation Serif"/>
+          <w:sz w:val="24"/>
+          <w:szCs w:val="24"/>
+        </w:rPr>
+      </w:r>
+    </w:p>
+    <w:p>
+      <w:pPr>
+        <w:pStyle w:val="PreformattedText"/>
+        <w:rPr>
+          <w:rFonts w:ascii="Liberation Serif" w:hAnsi="Liberation Serif"/>
+          <w:sz w:val="24"/>
+          <w:szCs w:val="24"/>
+        </w:rPr>
+      </w:pPr>
+      <w:r>
+        <w:rPr>
+          <w:rFonts w:ascii="Liberation Serif" w:hAnsi="Liberation Serif"/>
+          <w:sz w:val="24"/>
+          <w:szCs w:val="24"/>
+        </w:rPr>
+      </w:r>
+    </w:p>
+    <w:p>
+      <w:pPr>
+        <w:pStyle w:val="PreformattedText"/>
+        <w:rPr>
+          <w:rFonts w:ascii="Liberation Serif" w:hAnsi="Liberation Serif"/>
+          <w:sz w:val="24"/>
+          <w:szCs w:val="24"/>
+        </w:rPr>
+      </w:pPr>
+      <w:r>
+        <w:rPr>
+          <w:rFonts w:ascii="Liberation Serif" w:hAnsi="Liberation Serif"/>
+          <w:sz w:val="24"/>
+          <w:szCs w:val="24"/>
+        </w:rPr>
+      </w:r>
+    </w:p>
+    <w:p>
+      <w:pPr>
+        <w:pStyle w:val="PreformattedText"/>
+        <w:rPr>
+          <w:rFonts w:ascii="Liberation Serif" w:hAnsi="Liberation Serif"/>
+          <w:sz w:val="24"/>
+          <w:szCs w:val="24"/>
+        </w:rPr>
+      </w:pPr>
+      <w:r>
+        <w:rPr>
+          <w:rFonts w:ascii="Liberation Serif" w:hAnsi="Liberation Serif"/>
+          <w:sz w:val="24"/>
+          <w:szCs w:val="24"/>
+        </w:rPr>
+      </w:r>
+    </w:p>
+    <w:p>
+      <w:pPr>
+        <w:pStyle w:val="PreformattedText"/>
+        <w:rPr>
+          <w:rFonts w:ascii="Liberation Serif" w:hAnsi="Liberation Serif"/>
+          <w:sz w:val="24"/>
+          <w:szCs w:val="24"/>
+        </w:rPr>
+      </w:pPr>
+      <w:r>
+        <w:rPr>
+          <w:rFonts w:ascii="Liberation Serif" w:hAnsi="Liberation Serif"/>
+          <w:sz w:val="24"/>
+          <w:szCs w:val="24"/>
+        </w:rPr>
+      </w:r>
+    </w:p>
+    <w:p>
+      <w:pPr>
+        <w:pStyle w:val="PreformattedText"/>
+        <w:rPr>
+          <w:rFonts w:ascii="Liberation Serif" w:hAnsi="Liberation Serif"/>
+          <w:sz w:val="24"/>
+          <w:szCs w:val="24"/>
+        </w:rPr>
+      </w:pPr>
+      <w:r>
+        <w:rPr>
+          <w:rFonts w:ascii="Liberation Serif" w:hAnsi="Liberation Serif"/>
+          <w:sz w:val="24"/>
+          <w:szCs w:val="24"/>
+        </w:rPr>
+      </w:r>
+    </w:p>
+    <w:p>
+      <w:pPr>
+        <w:pStyle w:val="PreformattedText"/>
+        <w:rPr>
+          <w:rFonts w:ascii="Liberation Serif" w:hAnsi="Liberation Serif"/>
+          <w:sz w:val="24"/>
+          <w:szCs w:val="24"/>
+        </w:rPr>
+      </w:pPr>
+      <w:r>
+        <w:rPr>
+          <w:rFonts w:ascii="Liberation Serif" w:hAnsi="Liberation Serif"/>
+          <w:sz w:val="24"/>
+          <w:szCs w:val="24"/>
+        </w:rPr>
+      </w:r>
+    </w:p>
+    <w:p>
+      <w:pPr>
+        <w:pStyle w:val="PreformattedText"/>
+        <w:rPr>
+          <w:rFonts w:ascii="Liberation Serif" w:hAnsi="Liberation Serif"/>
+          <w:sz w:val="24"/>
+          <w:szCs w:val="24"/>
+        </w:rPr>
+      </w:pPr>
+      <w:r>
+        <w:rPr>
+          <w:rFonts w:ascii="Liberation Serif" w:hAnsi="Liberation Serif"/>
+          <w:sz w:val="24"/>
+          <w:szCs w:val="24"/>
+        </w:rPr>
+      </w:r>
+    </w:p>
+    <w:p>
+      <w:pPr>
+        <w:pStyle w:val="PreformattedText"/>
+        <w:rPr>
+          <w:rFonts w:ascii="Liberation Serif" w:hAnsi="Liberation Serif"/>
+          <w:sz w:val="24"/>
+          <w:szCs w:val="24"/>
+        </w:rPr>
+      </w:pPr>
+      <w:r>
+        <w:rPr>
+          <w:rFonts w:ascii="Liberation Serif" w:hAnsi="Liberation Serif"/>
+          <w:sz w:val="24"/>
+          <w:szCs w:val="24"/>
+        </w:rPr>
+      </w:r>
+    </w:p>
+    <w:p>
+      <w:pPr>
+        <w:pStyle w:val="PreformattedText"/>
+        <w:rPr>
+          <w:rFonts w:ascii="Liberation Serif" w:hAnsi="Liberation Serif"/>
+          <w:sz w:val="24"/>
+          <w:szCs w:val="24"/>
+        </w:rPr>
+      </w:pPr>
+      <w:r>
+        <w:rPr>
+          <w:rFonts w:ascii="Liberation Serif" w:hAnsi="Liberation Serif"/>
+          <w:sz w:val="24"/>
+          <w:szCs w:val="24"/>
+        </w:rPr>
+      </w:r>
+    </w:p>
+    <w:p>
+      <w:pPr>
+        <w:pStyle w:val="PreformattedText"/>
+        <w:rPr>
+          <w:rFonts w:ascii="Liberation Serif" w:hAnsi="Liberation Serif"/>
+          <w:sz w:val="24"/>
+          <w:szCs w:val="24"/>
+        </w:rPr>
+      </w:pPr>
+      <w:r>
+        <w:rPr>
+          <w:rFonts w:ascii="Liberation Serif" w:hAnsi="Liberation Serif"/>
+          <w:sz w:val="24"/>
+          <w:szCs w:val="24"/>
+        </w:rPr>
+      </w:r>
+    </w:p>
+    <w:p>
+      <w:pPr>
+        <w:pStyle w:val="PreformattedText"/>
+        <w:rPr>
+          <w:rFonts w:ascii="Liberation Serif" w:hAnsi="Liberation Serif"/>
+          <w:sz w:val="24"/>
+          <w:szCs w:val="24"/>
+        </w:rPr>
+      </w:pPr>
+      <w:r>
+        <w:rPr>
+          <w:rFonts w:ascii="Liberation Serif" w:hAnsi="Liberation Serif"/>
+          <w:sz w:val="24"/>
+          <w:szCs w:val="24"/>
+        </w:rPr>
+      </w:r>
+    </w:p>
+    <w:p>
+      <w:pPr>
+        <w:pStyle w:val="PreformattedText"/>
+        <w:rPr>
+          <w:rFonts w:ascii="Liberation Serif" w:hAnsi="Liberation Serif"/>
+          <w:sz w:val="24"/>
+          <w:szCs w:val="24"/>
+        </w:rPr>
+      </w:pPr>
+      <w:r>
+        <w:rPr>
+          <w:rFonts w:ascii="Liberation Serif" w:hAnsi="Liberation Serif"/>
+          <w:sz w:val="24"/>
+          <w:szCs w:val="24"/>
+        </w:rPr>
+      </w:r>
+    </w:p>
+    <w:p>
+      <w:pPr>
+        <w:pStyle w:val="PreformattedText"/>
+        <w:rPr>
+          <w:rFonts w:ascii="Liberation Serif" w:hAnsi="Liberation Serif"/>
+          <w:sz w:val="24"/>
+          <w:szCs w:val="24"/>
+        </w:rPr>
+      </w:pPr>
+      <w:r>
+        <w:rPr>
+          <w:rFonts w:ascii="Liberation Serif" w:hAnsi="Liberation Serif"/>
+          <w:sz w:val="24"/>
+          <w:szCs w:val="24"/>
+        </w:rPr>
+      </w:r>
+    </w:p>
+    <w:p>
+      <w:pPr>
+        <w:pStyle w:val="PreformattedText"/>
+        <w:rPr>
+          <w:rFonts w:ascii="Liberation Serif" w:hAnsi="Liberation Serif"/>
+          <w:sz w:val="24"/>
+          <w:szCs w:val="24"/>
+        </w:rPr>
+      </w:pPr>
+      <w:r>
+        <w:rPr>
+          <w:rFonts w:ascii="Liberation Serif" w:hAnsi="Liberation Serif"/>
+          <w:sz w:val="24"/>
+          <w:szCs w:val="24"/>
+        </w:rPr>
+      </w:r>
+    </w:p>
+    <w:p>
+      <w:pPr>
+        <w:pStyle w:val="PreformattedText"/>
+        <w:rPr>
+          <w:rFonts w:ascii="Liberation Serif" w:hAnsi="Liberation Serif"/>
+          <w:sz w:val="24"/>
+          <w:szCs w:val="24"/>
+        </w:rPr>
+      </w:pPr>
+      <w:r>
+        <w:rPr>
+          <w:rFonts w:ascii="Liberation Serif" w:hAnsi="Liberation Serif"/>
+          <w:sz w:val="24"/>
+          <w:szCs w:val="24"/>
+        </w:rPr>
+      </w:r>
+    </w:p>
+    <w:p>
+      <w:pPr>
+        <w:pStyle w:val="PreformattedText"/>
+        <w:rPr>
+          <w:rFonts w:ascii="Liberation Serif" w:hAnsi="Liberation Serif"/>
+          <w:sz w:val="24"/>
+          <w:szCs w:val="24"/>
+        </w:rPr>
+      </w:pPr>
+      <w:r>
+        <w:rPr>
+          <w:rFonts w:ascii="Liberation Serif" w:hAnsi="Liberation Serif"/>
+          <w:sz w:val="24"/>
+          <w:szCs w:val="24"/>
+        </w:rPr>
+      </w:r>
+    </w:p>
+    <w:p>
+      <w:pPr>
+        <w:pStyle w:val="PreformattedText"/>
+        <w:rPr>
+          <w:rFonts w:ascii="Liberation Serif" w:hAnsi="Liberation Serif"/>
+          <w:sz w:val="24"/>
+          <w:szCs w:val="24"/>
+        </w:rPr>
+      </w:pPr>
+      <w:r>
+        <w:rPr>
+          <w:rFonts w:ascii="Liberation Serif" w:hAnsi="Liberation Serif"/>
+          <w:sz w:val="24"/>
+          <w:szCs w:val="24"/>
+        </w:rPr>
+      </w:r>
+    </w:p>
+    <w:p>
+      <w:pPr>
+        <w:pStyle w:val="PreformattedText"/>
+        <w:rPr>
+          <w:rFonts w:ascii="Liberation Serif" w:hAnsi="Liberation Serif"/>
+          <w:sz w:val="24"/>
+          <w:szCs w:val="24"/>
+        </w:rPr>
+      </w:pPr>
+      <w:r>
+        <w:rPr>
+          <w:rFonts w:ascii="Liberation Serif" w:hAnsi="Liberation Serif"/>
+          <w:sz w:val="24"/>
+          <w:szCs w:val="24"/>
+        </w:rPr>
+      </w:r>
+    </w:p>
+    <w:p>
+      <w:pPr>
+        <w:pStyle w:val="PreformattedText"/>
+        <w:rPr>
+          <w:rFonts w:ascii="Liberation Serif" w:hAnsi="Liberation Serif"/>
+          <w:sz w:val="24"/>
+          <w:szCs w:val="24"/>
+        </w:rPr>
+      </w:pPr>
+      <w:r>
+        <w:rPr>
+          <w:rFonts w:ascii="Liberation Serif" w:hAnsi="Liberation Serif"/>
+          <w:sz w:val="24"/>
+          <w:szCs w:val="24"/>
+        </w:rPr>
+      </w:r>
+    </w:p>
+    <w:p>
+      <w:pPr>
+        <w:pStyle w:val="PreformattedText"/>
+        <w:rPr>
+          <w:rFonts w:ascii="Liberation Serif" w:hAnsi="Liberation Serif"/>
+          <w:sz w:val="24"/>
+          <w:szCs w:val="24"/>
+        </w:rPr>
+      </w:pPr>
+      <w:r>
+        <w:rPr>
+          <w:rFonts w:ascii="Liberation Serif" w:hAnsi="Liberation Serif"/>
+          <w:sz w:val="24"/>
+          <w:szCs w:val="24"/>
+        </w:rPr>
+      </w:r>
+    </w:p>
+    <w:p>
+      <w:pPr>
+        <w:pStyle w:val="PreformattedText"/>
+        <w:rPr>
+          <w:rFonts w:ascii="Liberation Serif" w:hAnsi="Liberation Serif"/>
+          <w:sz w:val="24"/>
+          <w:szCs w:val="24"/>
+        </w:rPr>
+      </w:pPr>
+      <w:r>
+        <w:rPr>
+          <w:rFonts w:ascii="Liberation Serif" w:hAnsi="Liberation Serif"/>
+          <w:sz w:val="24"/>
+          <w:szCs w:val="24"/>
+        </w:rPr>
+      </w:r>
+    </w:p>
+    <w:p>
+      <w:pPr>
+        <w:pStyle w:val="PreformattedText"/>
+        <w:rPr>
+          <w:rFonts w:ascii="Liberation Serif" w:hAnsi="Liberation Serif"/>
+          <w:sz w:val="24"/>
+          <w:szCs w:val="24"/>
+        </w:rPr>
+      </w:pPr>
+      <w:r>
+        <w:rPr>
+          <w:rFonts w:ascii="Liberation Serif" w:hAnsi="Liberation Serif"/>
+          <w:sz w:val="24"/>
+          <w:szCs w:val="24"/>
+        </w:rPr>
+      </w:r>
+    </w:p>
+    <w:p>
+      <w:pPr>
+        <w:pStyle w:val="PreformattedText"/>
+        <w:rPr>
+          <w:rFonts w:ascii="Liberation Serif" w:hAnsi="Liberation Serif"/>
+          <w:sz w:val="24"/>
+          <w:szCs w:val="24"/>
+        </w:rPr>
+      </w:pPr>
+      <w:r>
+        <w:rPr>
+          <w:rFonts w:ascii="Liberation Serif" w:hAnsi="Liberation Serif"/>
+          <w:sz w:val="24"/>
+          <w:szCs w:val="24"/>
+        </w:rPr>
+      </w:r>
+    </w:p>
+    <w:p>
+      <w:pPr>
+        <w:pStyle w:val="PreformattedText"/>
+        <w:rPr>
+          <w:rFonts w:ascii="Liberation Serif" w:hAnsi="Liberation Serif"/>
+          <w:sz w:val="24"/>
+          <w:szCs w:val="24"/>
+        </w:rPr>
+      </w:pPr>
+      <w:r>
+        <w:rPr>
+          <w:rFonts w:ascii="Liberation Serif" w:hAnsi="Liberation Serif"/>
+          <w:sz w:val="24"/>
+          <w:szCs w:val="24"/>
+        </w:rPr>
+      </w:r>
+    </w:p>
+    <w:p>
+      <w:pPr>
+        <w:pStyle w:val="PreformattedText"/>
+        <w:rPr>
+          <w:rFonts w:ascii="Liberation Serif" w:hAnsi="Liberation Serif"/>
+          <w:sz w:val="24"/>
+          <w:szCs w:val="24"/>
+        </w:rPr>
+      </w:pPr>
+      <w:r>
+        <w:rPr>
+          <w:rFonts w:ascii="Liberation Serif" w:hAnsi="Liberation Serif"/>
+          <w:sz w:val="24"/>
+          <w:szCs w:val="24"/>
+        </w:rPr>
+      </w:r>
+    </w:p>
+    <w:p>
+      <w:pPr>
+        <w:pStyle w:val="PreformattedText"/>
+        <w:rPr>
+          <w:rFonts w:ascii="Liberation Serif" w:hAnsi="Liberation Serif"/>
+          <w:sz w:val="24"/>
+          <w:szCs w:val="24"/>
+        </w:rPr>
+      </w:pPr>
+      <w:r>
+        <w:rPr>
+          <w:rFonts w:ascii="Liberation Serif" w:hAnsi="Liberation Serif"/>
+          <w:sz w:val="24"/>
+          <w:szCs w:val="24"/>
+        </w:rPr>
+      </w:r>
+    </w:p>
+    <w:p>
+      <w:pPr>
+        <w:pStyle w:val="PreformattedText"/>
+        <w:rPr>
+          <w:rFonts w:ascii="Liberation Serif" w:hAnsi="Liberation Serif"/>
+          <w:sz w:val="24"/>
+          <w:szCs w:val="24"/>
+        </w:rPr>
+      </w:pPr>
+      <w:r>
+        <w:rPr>
+          <w:rFonts w:ascii="Liberation Serif" w:hAnsi="Liberation Serif"/>
+          <w:sz w:val="24"/>
+          <w:szCs w:val="24"/>
+        </w:rPr>
+      </w:r>
+    </w:p>
+    <w:p>
+      <w:pPr>
+        <w:pStyle w:val="PreformattedText"/>
+        <w:rPr>
+          <w:rFonts w:ascii="Liberation Serif" w:hAnsi="Liberation Serif"/>
+          <w:sz w:val="24"/>
+          <w:szCs w:val="24"/>
+        </w:rPr>
+      </w:pPr>
+      <w:r>
+        <w:rPr>
+          <w:rFonts w:ascii="Liberation Serif" w:hAnsi="Liberation Serif"/>
+          <w:sz w:val="24"/>
+          <w:szCs w:val="24"/>
+        </w:rPr>
+      </w:r>
+    </w:p>
+    <w:p>
+      <w:pPr>
+        <w:pStyle w:val="PreformattedText"/>
+        <w:rPr>
+          <w:b/>
+          <w:b/>
+          <w:bCs/>
+        </w:rPr>
+      </w:pPr>
+      <w:r>
+        <w:rPr>
+          <w:rFonts w:ascii="Liberation Serif" w:hAnsi="Liberation Serif"/>
+          <w:b/>
+          <w:bCs/>
+          <w:sz w:val="24"/>
+          <w:szCs w:val="24"/>
+        </w:rPr>
+        <w:t>Appendix</w:t>
       </w:r>
     </w:p>
     <w:p>
@@ -9638,30 +9607,24 @@
           <w:b/>
           <w:bCs/>
         </w:rPr>
-      </w:r>
-    </w:p>
-    <w:p>
-      <w:pPr>
-        <w:pStyle w:val="PreformattedText"/>
-        <w:rPr>
-          <w:b/>
-          <w:b/>
-          <w:bCs/>
-        </w:rPr>
-      </w:pPr>
-      <w:r>
-        <w:rPr>
-          <w:b/>
-          <w:bCs/>
-        </w:rPr>
-        <w:t>2.4a</w:t>
-      </w:r>
-      <w:r>
-        <w:rPr>
-          <w:b/>
-          <w:bCs/>
-        </w:rPr>
-        <w:t>)</w:t>
+        <w:br/>
+      </w:r>
+    </w:p>
+    <w:p>
+      <w:pPr>
+        <w:pStyle w:val="PreformattedText"/>
+        <w:rPr>
+          <w:b/>
+          <w:b/>
+          <w:bCs/>
+        </w:rPr>
+      </w:pPr>
+      <w:r>
+        <w:rPr>
+          <w:b/>
+          <w:bCs/>
+        </w:rPr>
+        <w:t>2.4a)</w:t>
       </w:r>
     </w:p>
     <w:p>
@@ -10134,21 +10097,7 @@
           <w:b/>
           <w:bCs/>
         </w:rPr>
-        <w:t>b</w:t>
-      </w:r>
-      <w:r>
-        <w:rPr>
-          <w:b/>
-          <w:bCs/>
-        </w:rPr>
-        <w:t>1</w:t>
-      </w:r>
-      <w:r>
-        <w:rPr>
-          <w:b/>
-          <w:bCs/>
-        </w:rPr>
-        <w:t>)</w:t>
+        <w:t>b1)</w:t>
       </w:r>
     </w:p>
     <w:p>
@@ -10181,7 +10130,6 @@
       </w:pPr>
       <w:r>
         <w:rPr>
-          <w:rFonts w:ascii="Liberation Mono" w:hAnsi="Liberation Mono"/>
           <w:i w:val="false"/>
           <w:iCs w:val="false"/>
           <w:sz w:val="20"/>
@@ -10204,7 +10152,6 @@
       </w:pPr>
       <w:r>
         <w:rPr>
-          <w:rFonts w:ascii="Liberation Mono" w:hAnsi="Liberation Mono"/>
           <w:i w:val="false"/>
           <w:iCs w:val="false"/>
           <w:sz w:val="20"/>
@@ -10227,7 +10174,6 @@
       </w:pPr>
       <w:r>
         <w:rPr>
-          <w:rFonts w:ascii="Liberation Mono" w:hAnsi="Liberation Mono"/>
           <w:i w:val="false"/>
           <w:iCs w:val="false"/>
           <w:sz w:val="20"/>
@@ -10250,7 +10196,6 @@
       </w:pPr>
       <w:r>
         <w:rPr>
-          <w:rFonts w:ascii="Liberation Mono" w:hAnsi="Liberation Mono"/>
           <w:i w:val="false"/>
           <w:iCs w:val="false"/>
           <w:sz w:val="20"/>
@@ -10273,7 +10218,6 @@
       </w:pPr>
       <w:r>
         <w:rPr>
-          <w:rFonts w:ascii="Liberation Mono" w:hAnsi="Liberation Mono"/>
           <w:i w:val="false"/>
           <w:iCs w:val="false"/>
           <w:sz w:val="20"/>
@@ -10296,7 +10240,6 @@
       </w:pPr>
       <w:r>
         <w:rPr>
-          <w:rFonts w:ascii="Liberation Mono" w:hAnsi="Liberation Mono"/>
           <w:i w:val="false"/>
           <w:iCs w:val="false"/>
           <w:sz w:val="20"/>
@@ -10319,7 +10262,6 @@
       </w:pPr>
       <w:r>
         <w:rPr>
-          <w:rFonts w:ascii="Liberation Mono" w:hAnsi="Liberation Mono"/>
           <w:i w:val="false"/>
           <w:iCs w:val="false"/>
           <w:sz w:val="20"/>
@@ -10341,7 +10283,6 @@
       </w:pPr>
       <w:r>
         <w:rPr>
-          <w:rFonts w:ascii="Liberation Mono" w:hAnsi="Liberation Mono"/>
           <w:i w:val="false"/>
           <w:iCs w:val="false"/>
           <w:sz w:val="20"/>
@@ -10364,7 +10305,6 @@
       </w:pPr>
       <w:r>
         <w:rPr>
-          <w:rFonts w:ascii="Liberation Mono" w:hAnsi="Liberation Mono"/>
           <w:i w:val="false"/>
           <w:iCs w:val="false"/>
           <w:sz w:val="20"/>
@@ -10374,7 +10314,6 @@
       </w:r>
       <w:r>
         <w:rPr>
-          <w:rFonts w:ascii="Liberation Mono" w:hAnsi="Liberation Mono"/>
           <w:i w:val="false"/>
           <w:iCs w:val="false"/>
           <w:sz w:val="20"/>
@@ -10397,7 +10336,6 @@
       </w:pPr>
       <w:r>
         <w:rPr>
-          <w:rFonts w:ascii="Liberation Mono" w:hAnsi="Liberation Mono"/>
           <w:i w:val="false"/>
           <w:iCs w:val="false"/>
           <w:sz w:val="20"/>
@@ -10407,7 +10345,6 @@
       </w:r>
       <w:r>
         <w:rPr>
-          <w:rFonts w:ascii="Liberation Mono" w:hAnsi="Liberation Mono"/>
           <w:i w:val="false"/>
           <w:iCs w:val="false"/>
           <w:sz w:val="20"/>
@@ -10430,7 +10367,6 @@
       </w:pPr>
       <w:r>
         <w:rPr>
-          <w:rFonts w:ascii="Liberation Mono" w:hAnsi="Liberation Mono"/>
           <w:i w:val="false"/>
           <w:iCs w:val="false"/>
           <w:sz w:val="20"/>
@@ -10453,7 +10389,6 @@
       </w:pPr>
       <w:r>
         <w:rPr>
-          <w:rFonts w:ascii="Liberation Mono" w:hAnsi="Liberation Mono"/>
           <w:i w:val="false"/>
           <w:iCs w:val="false"/>
           <w:sz w:val="20"/>
@@ -10475,7 +10410,6 @@
       </w:pPr>
       <w:r>
         <w:rPr>
-          <w:rFonts w:ascii="Liberation Mono" w:hAnsi="Liberation Mono"/>
           <w:i w:val="false"/>
           <w:iCs w:val="false"/>
           <w:sz w:val="20"/>
@@ -10498,7 +10432,6 @@
       </w:pPr>
       <w:r>
         <w:rPr>
-          <w:rFonts w:ascii="Liberation Mono" w:hAnsi="Liberation Mono"/>
           <w:i w:val="false"/>
           <w:iCs w:val="false"/>
           <w:sz w:val="20"/>
@@ -10521,7 +10454,6 @@
       </w:pPr>
       <w:r>
         <w:rPr>
-          <w:rFonts w:ascii="Liberation Mono" w:hAnsi="Liberation Mono"/>
           <w:i w:val="false"/>
           <w:iCs w:val="false"/>
           <w:sz w:val="20"/>
@@ -10544,7 +10476,6 @@
       </w:pPr>
       <w:r>
         <w:rPr>
-          <w:rFonts w:ascii="Liberation Mono" w:hAnsi="Liberation Mono"/>
           <w:i w:val="false"/>
           <w:iCs w:val="false"/>
           <w:sz w:val="20"/>
@@ -10566,7 +10497,6 @@
       </w:pPr>
       <w:r>
         <w:rPr>
-          <w:rFonts w:ascii="Liberation Mono" w:hAnsi="Liberation Mono"/>
           <w:i w:val="false"/>
           <w:iCs w:val="false"/>
           <w:sz w:val="20"/>
@@ -10588,7 +10518,6 @@
       </w:pPr>
       <w:r>
         <w:rPr>
-          <w:rFonts w:ascii="Liberation Mono" w:hAnsi="Liberation Mono"/>
           <w:b/>
           <w:bCs/>
           <w:i w:val="false"/>
@@ -10610,11 +10539,8 @@
       </w:pPr>
       <w:r>
         <w:rPr>
-          <w:rFonts w:ascii="Liberation Mono" w:hAnsi="Liberation Mono"/>
-          <w:i w:val="false"/>
-          <w:iCs w:val="false"/>
-          <w:sz w:val="20"/>
-          <w:szCs w:val="20"/>
+          <w:b/>
+          <w:bCs/>
         </w:rPr>
       </w:r>
     </w:p>
@@ -10632,7 +10558,6 @@
       </w:pPr>
       <w:r>
         <w:rPr>
-          <w:rFonts w:ascii="Liberation Mono" w:hAnsi="Liberation Mono"/>
           <w:i w:val="false"/>
           <w:iCs w:val="false"/>
           <w:sz w:val="20"/>
@@ -10655,7 +10580,6 @@
       </w:pPr>
       <w:r>
         <w:rPr>
-          <w:rFonts w:ascii="Liberation Mono" w:hAnsi="Liberation Mono"/>
           <w:i w:val="false"/>
           <w:iCs w:val="false"/>
           <w:sz w:val="20"/>
@@ -10678,7 +10602,6 @@
       </w:pPr>
       <w:r>
         <w:rPr>
-          <w:rFonts w:ascii="Liberation Mono" w:hAnsi="Liberation Mono"/>
           <w:i w:val="false"/>
           <w:iCs w:val="false"/>
           <w:sz w:val="20"/>
@@ -10701,7 +10624,6 @@
       </w:pPr>
       <w:r>
         <w:rPr>
-          <w:rFonts w:ascii="Liberation Mono" w:hAnsi="Liberation Mono"/>
           <w:i w:val="false"/>
           <w:iCs w:val="false"/>
           <w:sz w:val="20"/>
@@ -10724,7 +10646,6 @@
       </w:pPr>
       <w:r>
         <w:rPr>
-          <w:rFonts w:ascii="Liberation Mono" w:hAnsi="Liberation Mono"/>
           <w:i w:val="false"/>
           <w:iCs w:val="false"/>
           <w:sz w:val="20"/>
@@ -10746,7 +10667,6 @@
       </w:pPr>
       <w:r>
         <w:rPr>
-          <w:rFonts w:ascii="Liberation Mono" w:hAnsi="Liberation Mono"/>
           <w:i w:val="false"/>
           <w:iCs w:val="false"/>
           <w:sz w:val="20"/>
@@ -10769,7 +10689,6 @@
       </w:pPr>
       <w:r>
         <w:rPr>
-          <w:rFonts w:ascii="Liberation Mono" w:hAnsi="Liberation Mono"/>
           <w:i w:val="false"/>
           <w:iCs w:val="false"/>
           <w:sz w:val="20"/>
@@ -10779,7 +10698,6 @@
       </w:r>
       <w:r>
         <w:rPr>
-          <w:rFonts w:ascii="Liberation Mono" w:hAnsi="Liberation Mono"/>
           <w:i w:val="false"/>
           <w:iCs w:val="false"/>
           <w:sz w:val="20"/>
@@ -10802,7 +10720,6 @@
       </w:pPr>
       <w:r>
         <w:rPr>
-          <w:rFonts w:ascii="Liberation Mono" w:hAnsi="Liberation Mono"/>
           <w:i w:val="false"/>
           <w:iCs w:val="false"/>
           <w:sz w:val="20"/>
@@ -10812,7 +10729,6 @@
       </w:r>
       <w:r>
         <w:rPr>
-          <w:rFonts w:ascii="Liberation Mono" w:hAnsi="Liberation Mono"/>
           <w:i w:val="false"/>
           <w:iCs w:val="false"/>
           <w:sz w:val="20"/>
@@ -10835,7 +10751,6 @@
       </w:pPr>
       <w:r>
         <w:rPr>
-          <w:rFonts w:ascii="Liberation Mono" w:hAnsi="Liberation Mono"/>
           <w:i w:val="false"/>
           <w:iCs w:val="false"/>
           <w:sz w:val="20"/>
@@ -10858,7 +10773,6 @@
       </w:pPr>
       <w:r>
         <w:rPr>
-          <w:rFonts w:ascii="Liberation Mono" w:hAnsi="Liberation Mono"/>
           <w:i w:val="false"/>
           <w:iCs w:val="false"/>
           <w:sz w:val="20"/>
@@ -10874,7 +10788,6 @@
       </w:pPr>
       <w:r>
         <w:rPr>
-          <w:rFonts w:ascii="Liberation Mono" w:hAnsi="Liberation Mono"/>
           <w:i w:val="false"/>
           <w:iCs w:val="false"/>
           <w:sz w:val="20"/>
@@ -10897,14 +10810,7 @@
           <w:b/>
           <w:bCs/>
         </w:rPr>
-        <w:t>c</w:t>
-      </w:r>
-      <w:r>
-        <w:rPr>
-          <w:b/>
-          <w:bCs/>
-        </w:rPr>
-        <w:t>)</w:t>
+        <w:t>c)</w:t>
       </w:r>
     </w:p>
     <w:p>
@@ -11789,6 +11695,7 @@
     <w:rPrDefault>
       <w:rPr>
         <w:rFonts w:ascii="Liberation Serif" w:hAnsi="Liberation Serif" w:eastAsia="Noto Sans CJK SC Regular" w:cs="FreeSans"/>
+        <w:sz w:val="20"/>
         <w:szCs w:val="24"/>
         <w:lang w:val="en-US" w:eastAsia="zh-CN" w:bidi="hi-IN"/>
       </w:rPr>
@@ -11802,9 +11709,7 @@
     <w:qFormat/>
     <w:pPr>
       <w:widowControl w:val="false"/>
-      <w:kinsoku w:val="true"/>
       <w:overflowPunct w:val="true"/>
-      <w:autoSpaceDE w:val="true"/>
       <w:bidi w:val="0"/>
       <w:jc w:val="left"/>
     </w:pPr>

</xml_diff>